<commit_message>
note updated with the interview problems and soln
</commit_message>
<xml_diff>
--- a/Subquery.docx
+++ b/Subquery.docx
@@ -72,7 +72,7 @@
           <w:sz w:val="32"/>
           <w:szCs w:val="32"/>
         </w:rPr>
-        <w:t>SELECT column</w:t>
+        <w:t xml:space="preserve">SELECT </w:t>
       </w:r>
       <w:proofErr w:type="spellStart"/>
       <w:r>
@@ -82,7 +82,7 @@
           <w:sz w:val="32"/>
           <w:szCs w:val="32"/>
         </w:rPr>
-        <w:t>_name</w:t>
+        <w:t>column_name</w:t>
       </w:r>
       <w:proofErr w:type="spellEnd"/>
       <w:r>
@@ -754,6 +754,18 @@
     <w:p/>
     <w:p>
       <w:pPr>
+        <w:pStyle w:val="Heading1"/>
+        <w:numPr>
+          <w:ilvl w:val="0"/>
+          <w:numId w:val="1"/>
+        </w:numPr>
+      </w:pPr>
+      <w:r>
+        <w:t>Subquery in WHERE Clause (Most Common)</w:t>
+      </w:r>
+    </w:p>
+    <w:p>
+      <w:pPr>
         <w:rPr>
           <w:b/>
           <w:bCs/>
@@ -761,19 +773,2602 @@
           <w:szCs w:val="32"/>
         </w:rPr>
       </w:pPr>
-    </w:p>
-    <w:p>
-      <w:pPr>
+      <w:r>
         <w:rPr>
           <w:b/>
           <w:bCs/>
           <w:sz w:val="32"/>
           <w:szCs w:val="32"/>
         </w:rPr>
-      </w:pPr>
+        <w:t>Example 1: Employees earning more than average salary</w:t>
+      </w:r>
+    </w:p>
+    <w:p>
+      <w:pPr>
+        <w:rPr>
+          <w:b/>
+          <w:bCs/>
+          <w:sz w:val="32"/>
+          <w:szCs w:val="32"/>
+        </w:rPr>
+      </w:pPr>
+      <w:r>
+        <w:rPr>
+          <w:b/>
+          <w:bCs/>
+          <w:sz w:val="32"/>
+          <w:szCs w:val="32"/>
+        </w:rPr>
+        <w:t>Steps:</w:t>
+      </w:r>
+    </w:p>
+    <w:p>
+      <w:pPr>
+        <w:rPr>
+          <w:b/>
+          <w:bCs/>
+          <w:sz w:val="32"/>
+          <w:szCs w:val="32"/>
+        </w:rPr>
+      </w:pPr>
+      <w:r>
+        <w:rPr>
+          <w:b/>
+          <w:bCs/>
+          <w:sz w:val="32"/>
+          <w:szCs w:val="32"/>
+        </w:rPr>
+        <w:t>1.find Average Salary</w:t>
+      </w:r>
+    </w:p>
+    <w:p>
+      <w:pPr>
+        <w:rPr>
+          <w:b/>
+          <w:bCs/>
+          <w:sz w:val="32"/>
+          <w:szCs w:val="32"/>
+        </w:rPr>
+      </w:pPr>
+      <w:r>
+        <w:rPr>
+          <w:b/>
+          <w:bCs/>
+          <w:sz w:val="32"/>
+          <w:szCs w:val="32"/>
+        </w:rPr>
+        <w:t>2. Get employees whose salary &gt; avg(salary)</w:t>
+      </w:r>
+    </w:p>
+    <w:p>
+      <w:pPr>
+        <w:rPr>
+          <w:b/>
+          <w:bCs/>
+          <w:sz w:val="32"/>
+          <w:szCs w:val="32"/>
+        </w:rPr>
+      </w:pPr>
+      <w:r>
+        <w:rPr>
+          <w:b/>
+          <w:bCs/>
+          <w:sz w:val="32"/>
+          <w:szCs w:val="32"/>
+        </w:rPr>
+        <w:t>Syntax:</w:t>
+      </w:r>
+    </w:p>
+    <w:p>
+      <w:pPr>
+        <w:rPr>
+          <w:b/>
+          <w:bCs/>
+          <w:sz w:val="32"/>
+          <w:szCs w:val="32"/>
+        </w:rPr>
+      </w:pPr>
+      <w:r>
+        <w:rPr>
+          <w:b/>
+          <w:bCs/>
+          <w:sz w:val="32"/>
+          <w:szCs w:val="32"/>
+        </w:rPr>
+        <w:tab/>
+      </w:r>
+      <w:r>
+        <w:rPr>
+          <w:b/>
+          <w:bCs/>
+          <w:color w:val="EE0000"/>
+          <w:sz w:val="32"/>
+          <w:szCs w:val="32"/>
+        </w:rPr>
+        <w:t xml:space="preserve">SELECT </w:t>
+      </w:r>
+      <w:proofErr w:type="gramStart"/>
+      <w:r>
+        <w:rPr>
+          <w:b/>
+          <w:bCs/>
+          <w:color w:val="EE0000"/>
+          <w:sz w:val="32"/>
+          <w:szCs w:val="32"/>
+        </w:rPr>
+        <w:t>name ,</w:t>
+      </w:r>
+      <w:proofErr w:type="gramEnd"/>
+      <w:r>
+        <w:rPr>
+          <w:b/>
+          <w:bCs/>
+          <w:color w:val="EE0000"/>
+          <w:sz w:val="32"/>
+          <w:szCs w:val="32"/>
+        </w:rPr>
+        <w:t xml:space="preserve"> salary FROM employees WHERE salary &gt; (select </w:t>
+      </w:r>
+      <w:proofErr w:type="gramStart"/>
+      <w:r>
+        <w:rPr>
+          <w:b/>
+          <w:bCs/>
+          <w:color w:val="EE0000"/>
+          <w:sz w:val="32"/>
+          <w:szCs w:val="32"/>
+        </w:rPr>
+        <w:t>AVG(</w:t>
+      </w:r>
+      <w:proofErr w:type="gramEnd"/>
+      <w:r>
+        <w:rPr>
+          <w:b/>
+          <w:bCs/>
+          <w:color w:val="EE0000"/>
+          <w:sz w:val="32"/>
+          <w:szCs w:val="32"/>
+        </w:rPr>
+        <w:t>salary) FROM salary);</w:t>
+      </w:r>
+    </w:p>
+    <w:p>
+      <w:pPr>
+        <w:rPr>
+          <w:b/>
+          <w:bCs/>
+          <w:sz w:val="32"/>
+          <w:szCs w:val="32"/>
+        </w:rPr>
+      </w:pPr>
+    </w:p>
+    <w:p>
+      <w:pPr>
+        <w:rPr>
+          <w:b/>
+          <w:bCs/>
+          <w:sz w:val="32"/>
+          <w:szCs w:val="32"/>
+        </w:rPr>
+      </w:pPr>
+      <w:r>
+        <w:rPr>
+          <w:b/>
+          <w:bCs/>
+          <w:sz w:val="32"/>
+          <w:szCs w:val="32"/>
+          <w:highlight w:val="yellow"/>
+        </w:rPr>
+        <w:t>Subquery run first then the main query uses the result</w:t>
+      </w:r>
+      <w:r>
+        <w:rPr>
+          <w:b/>
+          <w:bCs/>
+          <w:sz w:val="32"/>
+          <w:szCs w:val="32"/>
+        </w:rPr>
+        <w:t xml:space="preserve"> </w:t>
+      </w:r>
+    </w:p>
+    <w:p>
+      <w:pPr>
+        <w:rPr>
+          <w:b/>
+          <w:bCs/>
+          <w:sz w:val="32"/>
+          <w:szCs w:val="32"/>
+        </w:rPr>
+      </w:pPr>
+    </w:p>
+    <w:p>
+      <w:pPr>
+        <w:pStyle w:val="Heading1"/>
+        <w:numPr>
+          <w:ilvl w:val="0"/>
+          <w:numId w:val="1"/>
+        </w:numPr>
+      </w:pPr>
+      <w:r>
+        <w:t>Subquery with ‘IN’</w:t>
+      </w:r>
+    </w:p>
+    <w:p>
+      <w:pPr>
+        <w:ind w:left="360"/>
+        <w:rPr>
+          <w:b/>
+          <w:bCs/>
+        </w:rPr>
+      </w:pPr>
+      <w:r>
+        <w:rPr>
+          <w:b/>
+          <w:bCs/>
+        </w:rPr>
+        <w:t>Used when subquery returns multiple values.</w:t>
+      </w:r>
+    </w:p>
+    <w:p>
+      <w:pPr>
+        <w:ind w:left="360"/>
+      </w:pPr>
+      <w:r>
+        <w:t>Example:</w:t>
+      </w:r>
+    </w:p>
+    <w:p>
+      <w:pPr>
+        <w:ind w:left="360"/>
+        <w:rPr>
+          <w:b/>
+          <w:bCs/>
+        </w:rPr>
+      </w:pPr>
+      <w:r>
+        <w:rPr>
+          <w:b/>
+          <w:bCs/>
+        </w:rPr>
+        <w:t>Employees working in IT department</w:t>
+      </w:r>
+    </w:p>
+    <w:p>
+      <w:pPr>
+        <w:ind w:left="360"/>
+        <w:rPr>
+          <w:b/>
+          <w:bCs/>
+        </w:rPr>
+      </w:pPr>
+      <w:r>
+        <w:rPr>
+          <w:b/>
+          <w:bCs/>
+        </w:rPr>
+        <w:t>SYNTAX:</w:t>
+      </w:r>
+    </w:p>
+    <w:p>
+      <w:pPr>
+        <w:ind w:left="360"/>
+        <w:rPr>
+          <w:b/>
+          <w:bCs/>
+          <w:color w:val="EE0000"/>
+        </w:rPr>
+      </w:pPr>
+      <w:r>
+        <w:rPr>
+          <w:b/>
+          <w:bCs/>
+        </w:rPr>
+        <w:tab/>
+      </w:r>
+      <w:r>
+        <w:rPr>
+          <w:b/>
+          <w:bCs/>
+          <w:color w:val="EE0000"/>
+        </w:rPr>
+        <w:t xml:space="preserve">SELECT </w:t>
+      </w:r>
+      <w:proofErr w:type="spellStart"/>
+      <w:r>
+        <w:rPr>
+          <w:b/>
+          <w:bCs/>
+          <w:color w:val="EE0000"/>
+        </w:rPr>
+        <w:t>emp_</w:t>
+      </w:r>
+      <w:proofErr w:type="gramStart"/>
+      <w:r>
+        <w:rPr>
+          <w:b/>
+          <w:bCs/>
+          <w:color w:val="EE0000"/>
+        </w:rPr>
+        <w:t>id</w:t>
+      </w:r>
+      <w:proofErr w:type="spellEnd"/>
+      <w:r>
+        <w:rPr>
+          <w:b/>
+          <w:bCs/>
+          <w:color w:val="EE0000"/>
+        </w:rPr>
+        <w:t xml:space="preserve"> ,</w:t>
+      </w:r>
+      <w:proofErr w:type="gramEnd"/>
+      <w:r>
+        <w:rPr>
+          <w:b/>
+          <w:bCs/>
+          <w:color w:val="EE0000"/>
+        </w:rPr>
+        <w:t xml:space="preserve"> name FROM employees   </w:t>
+      </w:r>
+      <w:r>
+        <w:rPr>
+          <w:b/>
+          <w:bCs/>
+          <w:color w:val="EE0000"/>
+        </w:rPr>
+        <w:t xml:space="preserve">WHERE DEPT_ID IN (SELECT DEPT_ID FROM departments where </w:t>
+      </w:r>
+      <w:proofErr w:type="spellStart"/>
+      <w:r>
+        <w:rPr>
+          <w:b/>
+          <w:bCs/>
+          <w:color w:val="EE0000"/>
+        </w:rPr>
+        <w:t>dept_name</w:t>
+      </w:r>
+      <w:proofErr w:type="spellEnd"/>
+      <w:r>
+        <w:rPr>
+          <w:b/>
+          <w:bCs/>
+          <w:color w:val="EE0000"/>
+        </w:rPr>
+        <w:t xml:space="preserve"> = ‘IT’);</w:t>
+      </w:r>
+    </w:p>
+    <w:p>
+      <w:pPr>
+        <w:ind w:left="360"/>
+        <w:rPr>
+          <w:b/>
+          <w:bCs/>
+          <w:color w:val="000000" w:themeColor="text1"/>
+        </w:rPr>
+      </w:pPr>
+      <w:r>
+        <w:rPr>
+          <w:b/>
+          <w:bCs/>
+          <w:color w:val="000000" w:themeColor="text1"/>
+          <w:highlight w:val="yellow"/>
+        </w:rPr>
+        <w:t>‘IN’ is used because subquery may return more than one row</w:t>
+      </w:r>
+    </w:p>
+    <w:p>
+      <w:pPr>
+        <w:rPr>
+          <w:b/>
+          <w:bCs/>
+          <w:color w:val="000000" w:themeColor="text1"/>
+        </w:rPr>
+      </w:pPr>
+      <w:r>
+        <w:rPr>
+          <w:b/>
+          <w:bCs/>
+          <w:color w:val="000000" w:themeColor="text1"/>
+        </w:rPr>
+        <w:lastRenderedPageBreak/>
+        <w:t xml:space="preserve"> </w:t>
+      </w:r>
+      <w:r>
+        <w:rPr>
+          <w:b/>
+          <w:bCs/>
+          <w:color w:val="000000" w:themeColor="text1"/>
+          <w:highlight w:val="yellow"/>
+        </w:rPr>
+        <w:t>Instead of using Subquery we can do inner join</w:t>
+      </w:r>
+      <w:r>
+        <w:rPr>
+          <w:b/>
+          <w:bCs/>
+          <w:color w:val="000000" w:themeColor="text1"/>
+        </w:rPr>
+        <w:t xml:space="preserve"> </w:t>
+      </w:r>
+    </w:p>
+    <w:p>
+      <w:pPr>
+        <w:rPr>
+          <w:b/>
+          <w:bCs/>
+          <w:color w:val="000000" w:themeColor="text1"/>
+        </w:rPr>
+      </w:pPr>
+    </w:p>
+    <w:p>
+      <w:pPr>
+        <w:pStyle w:val="Heading1"/>
+        <w:numPr>
+          <w:ilvl w:val="0"/>
+          <w:numId w:val="1"/>
+        </w:numPr>
+      </w:pPr>
+      <w:r>
+        <w:t>Subquery with =, &lt;, &gt;</w:t>
+      </w:r>
+    </w:p>
+    <w:p>
+      <w:r>
+        <w:t xml:space="preserve">      </w:t>
+      </w:r>
+      <w:r>
+        <w:t xml:space="preserve">Used when subquery returns </w:t>
+      </w:r>
+      <w:r>
+        <w:rPr>
+          <w:b/>
+          <w:bCs/>
+        </w:rPr>
+        <w:t>only ONE value</w:t>
+      </w:r>
+      <w:r>
+        <w:t>.</w:t>
+      </w:r>
+    </w:p>
+    <w:p>
+      <w:pPr>
+        <w:rPr>
+          <w:b/>
+          <w:bCs/>
+        </w:rPr>
+      </w:pPr>
+      <w:r>
+        <w:rPr>
+          <w:b/>
+          <w:bCs/>
+        </w:rPr>
+        <w:t xml:space="preserve">     </w:t>
+      </w:r>
+      <w:r>
+        <w:rPr>
+          <w:b/>
+          <w:bCs/>
+        </w:rPr>
+        <w:t>Highest salary employee</w:t>
+      </w:r>
+    </w:p>
+    <w:p>
+      <w:pPr>
+        <w:rPr>
+          <w:b/>
+          <w:bCs/>
+        </w:rPr>
+      </w:pPr>
+      <w:r>
+        <w:rPr>
+          <w:b/>
+          <w:bCs/>
+        </w:rPr>
+        <w:t xml:space="preserve">     Syntax:</w:t>
+      </w:r>
+    </w:p>
+    <w:p>
+      <w:pPr>
+        <w:rPr>
+          <w:b/>
+          <w:bCs/>
+        </w:rPr>
+      </w:pPr>
+      <w:r>
+        <w:rPr>
+          <w:b/>
+          <w:bCs/>
+        </w:rPr>
+        <w:tab/>
+      </w:r>
+      <w:r>
+        <w:rPr>
+          <w:b/>
+          <w:bCs/>
+          <w:color w:val="EE0000"/>
+        </w:rPr>
+        <w:t xml:space="preserve">SELECT </w:t>
+      </w:r>
+      <w:proofErr w:type="spellStart"/>
+      <w:r>
+        <w:rPr>
+          <w:b/>
+          <w:bCs/>
+          <w:color w:val="EE0000"/>
+        </w:rPr>
+        <w:t>emp_</w:t>
+      </w:r>
+      <w:proofErr w:type="gramStart"/>
+      <w:r>
+        <w:rPr>
+          <w:b/>
+          <w:bCs/>
+          <w:color w:val="EE0000"/>
+        </w:rPr>
+        <w:t>id</w:t>
+      </w:r>
+      <w:proofErr w:type="spellEnd"/>
+      <w:r>
+        <w:rPr>
+          <w:b/>
+          <w:bCs/>
+          <w:color w:val="EE0000"/>
+        </w:rPr>
+        <w:t xml:space="preserve"> ,</w:t>
+      </w:r>
+      <w:proofErr w:type="gramEnd"/>
+      <w:r>
+        <w:rPr>
+          <w:b/>
+          <w:bCs/>
+          <w:color w:val="EE0000"/>
+        </w:rPr>
+        <w:t xml:space="preserve"> name FROM employees SALARY WHERE SALARY = (SELECT MAX(SALARY) FROM employees);</w:t>
+      </w:r>
+    </w:p>
+    <w:p>
+      <w:pPr>
+        <w:rPr>
+          <w:b/>
+          <w:bCs/>
+        </w:rPr>
+      </w:pPr>
+    </w:p>
+    <w:p>
+      <w:pPr>
+        <w:rPr>
+          <w:b/>
+          <w:bCs/>
+          <w:color w:val="000000" w:themeColor="text1"/>
+        </w:rPr>
+      </w:pPr>
+      <w:r>
+        <w:rPr>
+          <w:b/>
+          <w:bCs/>
+          <w:color w:val="000000" w:themeColor="text1"/>
+          <w:highlight w:val="yellow"/>
+        </w:rPr>
+        <w:t>If subquery returns more than one value, = will cause an error.</w:t>
+      </w:r>
+    </w:p>
+    <w:p>
+      <w:pPr>
+        <w:rPr>
+          <w:b/>
+          <w:bCs/>
+        </w:rPr>
+      </w:pPr>
+    </w:p>
+    <w:p>
+      <w:pPr>
+        <w:pStyle w:val="Heading1"/>
+      </w:pPr>
+      <w:r>
+        <w:t xml:space="preserve">Correlated Subquery (Very </w:t>
+      </w:r>
+      <w:proofErr w:type="gramStart"/>
+      <w:r>
+        <w:t>Important )</w:t>
+      </w:r>
+      <w:proofErr w:type="gramEnd"/>
     </w:p>
     <w:p/>
+    <w:p>
+      <w:pPr>
+        <w:rPr>
+          <w:b/>
+          <w:bCs/>
+        </w:rPr>
+      </w:pPr>
+      <w:r>
+        <w:rPr>
+          <w:b/>
+          <w:bCs/>
+        </w:rPr>
+        <w:t>A correlated subquery depends on the outer query.</w:t>
+      </w:r>
+    </w:p>
+    <w:p>
+      <w:pPr>
+        <w:rPr>
+          <w:b/>
+          <w:bCs/>
+        </w:rPr>
+      </w:pPr>
+      <w:r>
+        <w:rPr>
+          <w:b/>
+          <w:bCs/>
+        </w:rPr>
+        <w:t xml:space="preserve"> It runs once for each row.</w:t>
+      </w:r>
+    </w:p>
+    <w:p>
+      <w:pPr>
+        <w:rPr>
+          <w:b/>
+          <w:bCs/>
+        </w:rPr>
+      </w:pPr>
+      <w:r>
+        <w:rPr>
+          <w:b/>
+          <w:bCs/>
+        </w:rPr>
+        <w:t>Example 6: Employees earning more than their department’s average</w:t>
+      </w:r>
+    </w:p>
+    <w:p>
+      <w:pPr>
+        <w:rPr>
+          <w:b/>
+          <w:bCs/>
+        </w:rPr>
+      </w:pPr>
+    </w:p>
+    <w:p>
+      <w:pPr>
+        <w:rPr>
+          <w:b/>
+          <w:bCs/>
+          <w:color w:val="EE0000"/>
+        </w:rPr>
+      </w:pPr>
+      <w:r>
+        <w:rPr>
+          <w:b/>
+          <w:bCs/>
+          <w:color w:val="EE0000"/>
+        </w:rPr>
+        <w:t>Select e.</w:t>
+      </w:r>
+      <w:proofErr w:type="gramStart"/>
+      <w:r>
+        <w:rPr>
+          <w:b/>
+          <w:bCs/>
+          <w:color w:val="EE0000"/>
+        </w:rPr>
+        <w:t>name ,</w:t>
+      </w:r>
+      <w:proofErr w:type="gramEnd"/>
+      <w:r>
+        <w:rPr>
+          <w:b/>
+          <w:bCs/>
+          <w:color w:val="EE0000"/>
+        </w:rPr>
+        <w:t xml:space="preserve"> </w:t>
+      </w:r>
+      <w:proofErr w:type="spellStart"/>
+      <w:proofErr w:type="gramStart"/>
+      <w:r>
+        <w:rPr>
+          <w:b/>
+          <w:bCs/>
+          <w:color w:val="EE0000"/>
+        </w:rPr>
+        <w:t>e.salary</w:t>
+      </w:r>
+      <w:proofErr w:type="spellEnd"/>
+      <w:proofErr w:type="gramEnd"/>
+      <w:r>
+        <w:rPr>
+          <w:b/>
+          <w:bCs/>
+          <w:color w:val="EE0000"/>
+        </w:rPr>
+        <w:t xml:space="preserve"> from </w:t>
+      </w:r>
+      <w:proofErr w:type="gramStart"/>
+      <w:r>
+        <w:rPr>
+          <w:b/>
+          <w:bCs/>
+          <w:color w:val="EE0000"/>
+        </w:rPr>
+        <w:t>employees</w:t>
+      </w:r>
+      <w:proofErr w:type="gramEnd"/>
+      <w:r>
+        <w:rPr>
+          <w:b/>
+          <w:bCs/>
+          <w:color w:val="EE0000"/>
+        </w:rPr>
+        <w:t xml:space="preserve"> </w:t>
+      </w:r>
+      <w:proofErr w:type="gramStart"/>
+      <w:r>
+        <w:rPr>
+          <w:b/>
+          <w:bCs/>
+          <w:color w:val="EE0000"/>
+        </w:rPr>
+        <w:t>e  where</w:t>
+      </w:r>
+      <w:proofErr w:type="gramEnd"/>
+      <w:r>
+        <w:rPr>
+          <w:b/>
+          <w:bCs/>
+          <w:color w:val="EE0000"/>
+        </w:rPr>
+        <w:t xml:space="preserve"> </w:t>
+      </w:r>
+      <w:proofErr w:type="spellStart"/>
+      <w:proofErr w:type="gramStart"/>
+      <w:r>
+        <w:rPr>
+          <w:b/>
+          <w:bCs/>
+          <w:color w:val="EE0000"/>
+        </w:rPr>
+        <w:t>e.salary</w:t>
+      </w:r>
+      <w:proofErr w:type="spellEnd"/>
+      <w:proofErr w:type="gramEnd"/>
+      <w:r>
+        <w:rPr>
+          <w:b/>
+          <w:bCs/>
+          <w:color w:val="EE0000"/>
+        </w:rPr>
+        <w:t xml:space="preserve">  </w:t>
+      </w:r>
+      <w:proofErr w:type="gramStart"/>
+      <w:r>
+        <w:rPr>
+          <w:b/>
+          <w:bCs/>
+          <w:color w:val="EE0000"/>
+        </w:rPr>
+        <w:t>&gt;  (</w:t>
+      </w:r>
+      <w:proofErr w:type="gramEnd"/>
+      <w:r>
+        <w:rPr>
+          <w:b/>
+          <w:bCs/>
+          <w:color w:val="EE0000"/>
+        </w:rPr>
+        <w:t xml:space="preserve">select avg(salary) from employees where </w:t>
+      </w:r>
+      <w:proofErr w:type="spellStart"/>
+      <w:r>
+        <w:rPr>
+          <w:b/>
+          <w:bCs/>
+          <w:color w:val="EE0000"/>
+        </w:rPr>
+        <w:t>dept_id</w:t>
+      </w:r>
+      <w:proofErr w:type="spellEnd"/>
+      <w:r>
+        <w:rPr>
+          <w:b/>
+          <w:bCs/>
+          <w:color w:val="EE0000"/>
+        </w:rPr>
+        <w:t xml:space="preserve"> = </w:t>
+      </w:r>
+      <w:proofErr w:type="spellStart"/>
+      <w:proofErr w:type="gramStart"/>
+      <w:r>
+        <w:rPr>
+          <w:b/>
+          <w:bCs/>
+          <w:color w:val="EE0000"/>
+        </w:rPr>
+        <w:t>e.dept</w:t>
+      </w:r>
+      <w:proofErr w:type="gramEnd"/>
+      <w:r>
+        <w:rPr>
+          <w:b/>
+          <w:bCs/>
+          <w:color w:val="EE0000"/>
+        </w:rPr>
+        <w:t>_id</w:t>
+      </w:r>
+      <w:proofErr w:type="spellEnd"/>
+      <w:r>
+        <w:rPr>
+          <w:b/>
+          <w:bCs/>
+          <w:color w:val="EE0000"/>
+        </w:rPr>
+        <w:t>;</w:t>
+      </w:r>
+    </w:p>
+    <w:p>
+      <w:r>
+        <w:t>Explanation:</w:t>
+      </w:r>
+    </w:p>
+    <w:p>
+      <w:pPr>
+        <w:numPr>
+          <w:ilvl w:val="0"/>
+          <w:numId w:val="2"/>
+        </w:numPr>
+      </w:pPr>
+      <w:r>
+        <w:t>Outer query picks one employee</w:t>
+      </w:r>
+    </w:p>
+    <w:p>
+      <w:pPr>
+        <w:numPr>
+          <w:ilvl w:val="0"/>
+          <w:numId w:val="2"/>
+        </w:numPr>
+      </w:pPr>
+      <w:r>
+        <w:t xml:space="preserve">Subquery calculates </w:t>
+      </w:r>
+      <w:r>
+        <w:rPr>
+          <w:b/>
+          <w:bCs/>
+        </w:rPr>
+        <w:t>that employee’s department average</w:t>
+      </w:r>
+    </w:p>
+    <w:p>
+      <w:pPr>
+        <w:numPr>
+          <w:ilvl w:val="0"/>
+          <w:numId w:val="2"/>
+        </w:numPr>
+      </w:pPr>
+      <w:r>
+        <w:t>Comparison happens</w:t>
+      </w:r>
+    </w:p>
+    <w:p>
+      <w:pPr>
+        <w:pStyle w:val="Heading1"/>
+        <w:rPr>
+          <w:rFonts w:cs="Times New Roman"/>
+          <w:sz w:val="36"/>
+        </w:rPr>
+      </w:pPr>
+      <w:r>
+        <w:lastRenderedPageBreak/>
+        <w:t xml:space="preserve">Subquery with </w:t>
+      </w:r>
+      <w:r>
+        <w:rPr>
+          <w:rStyle w:val="HTMLCode"/>
+          <w:rFonts w:eastAsiaTheme="majorEastAsia"/>
+        </w:rPr>
+        <w:t>EXISTS</w:t>
+      </w:r>
+    </w:p>
+    <w:p>
+      <w:pPr>
+        <w:pStyle w:val="NormalWeb"/>
+      </w:pPr>
+      <w:r>
+        <w:t xml:space="preserve">Checks </w:t>
+      </w:r>
+      <w:r>
+        <w:rPr>
+          <w:rStyle w:val="Strong"/>
+          <w:rFonts w:eastAsiaTheme="majorEastAsia"/>
+        </w:rPr>
+        <w:t>whether rows exist</w:t>
+      </w:r>
+      <w:r>
+        <w:t>.</w:t>
+      </w:r>
+    </w:p>
+    <w:p>
+      <w:pPr>
+        <w:pStyle w:val="Heading3"/>
+      </w:pPr>
+      <w:r>
+        <w:rPr>
+          <w:rFonts w:ascii="Segoe UI Emoji" w:hAnsi="Segoe UI Emoji" w:cs="Segoe UI Emoji"/>
+        </w:rPr>
+        <w:t>🔹</w:t>
+      </w:r>
+      <w:r>
+        <w:t xml:space="preserve"> Example 7: Departments with at least one employee</w:t>
+      </w:r>
+    </w:p>
+    <w:p>
+      <w:pPr>
+        <w:pStyle w:val="HTMLPreformatted"/>
+        <w:rPr>
+          <w:rStyle w:val="HTMLCode"/>
+          <w:rFonts w:eastAsiaTheme="majorEastAsia"/>
+          <w:color w:val="EE0000"/>
+        </w:rPr>
+      </w:pPr>
+      <w:r>
+        <w:rPr>
+          <w:rStyle w:val="hljs-keyword"/>
+          <w:rFonts w:eastAsiaTheme="majorEastAsia"/>
+          <w:color w:val="EE0000"/>
+        </w:rPr>
+        <w:t>SELECT</w:t>
+      </w:r>
+      <w:r>
+        <w:rPr>
+          <w:rStyle w:val="HTMLCode"/>
+          <w:rFonts w:eastAsiaTheme="majorEastAsia"/>
+          <w:color w:val="EE0000"/>
+        </w:rPr>
+        <w:t xml:space="preserve"> </w:t>
+      </w:r>
+      <w:proofErr w:type="spellStart"/>
+      <w:r>
+        <w:rPr>
+          <w:rStyle w:val="HTMLCode"/>
+          <w:rFonts w:eastAsiaTheme="majorEastAsia"/>
+          <w:color w:val="EE0000"/>
+        </w:rPr>
+        <w:t>dept_name</w:t>
+      </w:r>
+      <w:proofErr w:type="spellEnd"/>
+    </w:p>
+    <w:p>
+      <w:pPr>
+        <w:pStyle w:val="HTMLPreformatted"/>
+        <w:rPr>
+          <w:rStyle w:val="HTMLCode"/>
+          <w:rFonts w:eastAsiaTheme="majorEastAsia"/>
+          <w:color w:val="EE0000"/>
+        </w:rPr>
+      </w:pPr>
+      <w:r>
+        <w:rPr>
+          <w:rStyle w:val="hljs-keyword"/>
+          <w:rFonts w:eastAsiaTheme="majorEastAsia"/>
+          <w:color w:val="EE0000"/>
+        </w:rPr>
+        <w:t>FROM</w:t>
+      </w:r>
+      <w:r>
+        <w:rPr>
+          <w:rStyle w:val="HTMLCode"/>
+          <w:rFonts w:eastAsiaTheme="majorEastAsia"/>
+          <w:color w:val="EE0000"/>
+        </w:rPr>
+        <w:t xml:space="preserve"> departments d</w:t>
+      </w:r>
+    </w:p>
+    <w:p>
+      <w:pPr>
+        <w:pStyle w:val="HTMLPreformatted"/>
+        <w:rPr>
+          <w:rStyle w:val="HTMLCode"/>
+          <w:rFonts w:eastAsiaTheme="majorEastAsia"/>
+          <w:color w:val="EE0000"/>
+        </w:rPr>
+      </w:pPr>
+      <w:r>
+        <w:rPr>
+          <w:rStyle w:val="hljs-keyword"/>
+          <w:rFonts w:eastAsiaTheme="majorEastAsia"/>
+          <w:color w:val="EE0000"/>
+        </w:rPr>
+        <w:t>WHERE</w:t>
+      </w:r>
+      <w:r>
+        <w:rPr>
+          <w:rStyle w:val="HTMLCode"/>
+          <w:rFonts w:eastAsiaTheme="majorEastAsia"/>
+          <w:color w:val="EE0000"/>
+        </w:rPr>
+        <w:t xml:space="preserve"> </w:t>
+      </w:r>
+      <w:r>
+        <w:rPr>
+          <w:rStyle w:val="hljs-keyword"/>
+          <w:rFonts w:eastAsiaTheme="majorEastAsia"/>
+          <w:color w:val="EE0000"/>
+        </w:rPr>
+        <w:t>EXISTS</w:t>
+      </w:r>
+      <w:r>
+        <w:rPr>
+          <w:rStyle w:val="HTMLCode"/>
+          <w:rFonts w:eastAsiaTheme="majorEastAsia"/>
+          <w:color w:val="EE0000"/>
+        </w:rPr>
+        <w:t xml:space="preserve"> (</w:t>
+      </w:r>
+    </w:p>
+    <w:p>
+      <w:pPr>
+        <w:pStyle w:val="HTMLPreformatted"/>
+        <w:rPr>
+          <w:rStyle w:val="HTMLCode"/>
+          <w:rFonts w:eastAsiaTheme="majorEastAsia"/>
+          <w:color w:val="EE0000"/>
+        </w:rPr>
+      </w:pPr>
+      <w:r>
+        <w:rPr>
+          <w:rStyle w:val="HTMLCode"/>
+          <w:rFonts w:eastAsiaTheme="majorEastAsia"/>
+          <w:color w:val="EE0000"/>
+        </w:rPr>
+        <w:t xml:space="preserve">    </w:t>
+      </w:r>
+      <w:r>
+        <w:rPr>
+          <w:rStyle w:val="hljs-keyword"/>
+          <w:rFonts w:eastAsiaTheme="majorEastAsia"/>
+          <w:color w:val="EE0000"/>
+        </w:rPr>
+        <w:t>SELECT</w:t>
+      </w:r>
+      <w:r>
+        <w:rPr>
+          <w:rStyle w:val="HTMLCode"/>
+          <w:rFonts w:eastAsiaTheme="majorEastAsia"/>
+          <w:color w:val="EE0000"/>
+        </w:rPr>
+        <w:t xml:space="preserve"> </w:t>
+      </w:r>
+      <w:r>
+        <w:rPr>
+          <w:rStyle w:val="hljs-number"/>
+          <w:color w:val="EE0000"/>
+        </w:rPr>
+        <w:t>1</w:t>
+      </w:r>
+    </w:p>
+    <w:p>
+      <w:pPr>
+        <w:pStyle w:val="HTMLPreformatted"/>
+        <w:rPr>
+          <w:rStyle w:val="HTMLCode"/>
+          <w:rFonts w:eastAsiaTheme="majorEastAsia"/>
+          <w:color w:val="EE0000"/>
+        </w:rPr>
+      </w:pPr>
+      <w:r>
+        <w:rPr>
+          <w:rStyle w:val="HTMLCode"/>
+          <w:rFonts w:eastAsiaTheme="majorEastAsia"/>
+          <w:color w:val="EE0000"/>
+        </w:rPr>
+        <w:t xml:space="preserve">    </w:t>
+      </w:r>
+      <w:r>
+        <w:rPr>
+          <w:rStyle w:val="hljs-keyword"/>
+          <w:rFonts w:eastAsiaTheme="majorEastAsia"/>
+          <w:color w:val="EE0000"/>
+        </w:rPr>
+        <w:t>FROM</w:t>
+      </w:r>
+      <w:r>
+        <w:rPr>
+          <w:rStyle w:val="HTMLCode"/>
+          <w:rFonts w:eastAsiaTheme="majorEastAsia"/>
+          <w:color w:val="EE0000"/>
+        </w:rPr>
+        <w:t xml:space="preserve"> employees e</w:t>
+      </w:r>
+    </w:p>
+    <w:p>
+      <w:pPr>
+        <w:pStyle w:val="HTMLPreformatted"/>
+        <w:rPr>
+          <w:rStyle w:val="HTMLCode"/>
+          <w:rFonts w:eastAsiaTheme="majorEastAsia"/>
+          <w:color w:val="EE0000"/>
+        </w:rPr>
+      </w:pPr>
+      <w:r>
+        <w:rPr>
+          <w:rStyle w:val="HTMLCode"/>
+          <w:rFonts w:eastAsiaTheme="majorEastAsia"/>
+          <w:color w:val="EE0000"/>
+        </w:rPr>
+        <w:t xml:space="preserve">    </w:t>
+      </w:r>
+      <w:r>
+        <w:rPr>
+          <w:rStyle w:val="hljs-keyword"/>
+          <w:rFonts w:eastAsiaTheme="majorEastAsia"/>
+          <w:color w:val="EE0000"/>
+        </w:rPr>
+        <w:t>WHERE</w:t>
+      </w:r>
+      <w:r>
+        <w:rPr>
+          <w:rStyle w:val="HTMLCode"/>
+          <w:rFonts w:eastAsiaTheme="majorEastAsia"/>
+          <w:color w:val="EE0000"/>
+        </w:rPr>
+        <w:t xml:space="preserve"> </w:t>
+      </w:r>
+      <w:proofErr w:type="spellStart"/>
+      <w:proofErr w:type="gramStart"/>
+      <w:r>
+        <w:rPr>
+          <w:rStyle w:val="HTMLCode"/>
+          <w:rFonts w:eastAsiaTheme="majorEastAsia"/>
+          <w:color w:val="EE0000"/>
+        </w:rPr>
+        <w:t>e.dept</w:t>
+      </w:r>
+      <w:proofErr w:type="gramEnd"/>
+      <w:r>
+        <w:rPr>
+          <w:rStyle w:val="HTMLCode"/>
+          <w:rFonts w:eastAsiaTheme="majorEastAsia"/>
+          <w:color w:val="EE0000"/>
+        </w:rPr>
+        <w:t>_id</w:t>
+      </w:r>
+      <w:proofErr w:type="spellEnd"/>
+      <w:r>
+        <w:rPr>
+          <w:rStyle w:val="HTMLCode"/>
+          <w:rFonts w:eastAsiaTheme="majorEastAsia"/>
+          <w:color w:val="EE0000"/>
+        </w:rPr>
+        <w:t xml:space="preserve"> </w:t>
+      </w:r>
+      <w:r>
+        <w:rPr>
+          <w:rStyle w:val="hljs-operator"/>
+          <w:rFonts w:eastAsiaTheme="majorEastAsia"/>
+          <w:color w:val="EE0000"/>
+        </w:rPr>
+        <w:t>=</w:t>
+      </w:r>
+      <w:r>
+        <w:rPr>
+          <w:rStyle w:val="HTMLCode"/>
+          <w:rFonts w:eastAsiaTheme="majorEastAsia"/>
+          <w:color w:val="EE0000"/>
+        </w:rPr>
+        <w:t xml:space="preserve"> </w:t>
+      </w:r>
+      <w:proofErr w:type="spellStart"/>
+      <w:proofErr w:type="gramStart"/>
+      <w:r>
+        <w:rPr>
+          <w:rStyle w:val="HTMLCode"/>
+          <w:rFonts w:eastAsiaTheme="majorEastAsia"/>
+          <w:color w:val="EE0000"/>
+        </w:rPr>
+        <w:t>d.dept</w:t>
+      </w:r>
+      <w:proofErr w:type="gramEnd"/>
+      <w:r>
+        <w:rPr>
+          <w:rStyle w:val="HTMLCode"/>
+          <w:rFonts w:eastAsiaTheme="majorEastAsia"/>
+          <w:color w:val="EE0000"/>
+        </w:rPr>
+        <w:t>_id</w:t>
+      </w:r>
+      <w:proofErr w:type="spellEnd"/>
+    </w:p>
+    <w:p>
+      <w:pPr>
+        <w:pStyle w:val="HTMLPreformatted"/>
+        <w:rPr>
+          <w:rStyle w:val="HTMLCode"/>
+          <w:rFonts w:eastAsiaTheme="majorEastAsia"/>
+          <w:color w:val="EE0000"/>
+        </w:rPr>
+      </w:pPr>
+      <w:r>
+        <w:rPr>
+          <w:rStyle w:val="HTMLCode"/>
+          <w:rFonts w:eastAsiaTheme="majorEastAsia"/>
+          <w:color w:val="EE0000"/>
+        </w:rPr>
+        <w:t>);</w:t>
+      </w:r>
+    </w:p>
+    <w:p>
+      <w:pPr>
+        <w:pStyle w:val="NormalWeb"/>
+      </w:pPr>
+      <w:r>
+        <w:t xml:space="preserve">Faster than </w:t>
+      </w:r>
+      <w:r>
+        <w:rPr>
+          <w:rStyle w:val="HTMLCode"/>
+          <w:rFonts w:eastAsiaTheme="majorEastAsia"/>
+        </w:rPr>
+        <w:t>IN</w:t>
+      </w:r>
+      <w:r>
+        <w:t xml:space="preserve"> in many cases.</w:t>
+      </w:r>
+    </w:p>
+    <w:p>
+      <w:pPr>
+        <w:rPr>
+          <w:b/>
+          <w:bCs/>
+        </w:rPr>
+      </w:pPr>
+      <w:r>
+        <w:rPr>
+          <w:b/>
+          <w:bCs/>
+        </w:rPr>
+        <w:t>Subquery vs JOIN (When to use?)</w:t>
+      </w:r>
+    </w:p>
+    <w:tbl>
+      <w:tblPr>
+        <w:tblW w:w="0" w:type="auto"/>
+        <w:tblCellSpacing w:w="15" w:type="dxa"/>
+        <w:tblCellMar>
+          <w:top w:w="15" w:type="dxa"/>
+          <w:left w:w="15" w:type="dxa"/>
+          <w:bottom w:w="15" w:type="dxa"/>
+          <w:right w:w="15" w:type="dxa"/>
+        </w:tblCellMar>
+        <w:tblLook w:val="04A0" w:firstRow="1" w:lastRow="0" w:firstColumn="1" w:lastColumn="0" w:noHBand="0" w:noVBand="1"/>
+      </w:tblPr>
+      <w:tblGrid>
+        <w:gridCol w:w="2484"/>
+        <w:gridCol w:w="3040"/>
+      </w:tblGrid>
+      <w:tr>
+        <w:trPr>
+          <w:tblHeader/>
+          <w:tblCellSpacing w:w="15" w:type="dxa"/>
+        </w:trPr>
+        <w:tc>
+          <w:tcPr>
+            <w:tcW w:w="0" w:type="auto"/>
+            <w:vAlign w:val="center"/>
+            <w:hideMark/>
+          </w:tcPr>
+          <w:p>
+            <w:pPr>
+              <w:rPr>
+                <w:b/>
+                <w:bCs/>
+              </w:rPr>
+            </w:pPr>
+            <w:r>
+              <w:rPr>
+                <w:b/>
+                <w:bCs/>
+              </w:rPr>
+              <w:t>Subquery</w:t>
+            </w:r>
+          </w:p>
+        </w:tc>
+        <w:tc>
+          <w:tcPr>
+            <w:tcW w:w="0" w:type="auto"/>
+            <w:vAlign w:val="center"/>
+            <w:hideMark/>
+          </w:tcPr>
+          <w:p>
+            <w:pPr>
+              <w:rPr>
+                <w:b/>
+                <w:bCs/>
+              </w:rPr>
+            </w:pPr>
+            <w:r>
+              <w:rPr>
+                <w:b/>
+                <w:bCs/>
+              </w:rPr>
+              <w:t>JOIN</w:t>
+            </w:r>
+          </w:p>
+        </w:tc>
+      </w:tr>
+      <w:tr>
+        <w:trPr>
+          <w:tblCellSpacing w:w="15" w:type="dxa"/>
+        </w:trPr>
+        <w:tc>
+          <w:tcPr>
+            <w:tcW w:w="0" w:type="auto"/>
+            <w:vAlign w:val="center"/>
+            <w:hideMark/>
+          </w:tcPr>
+          <w:p>
+            <w:r>
+              <w:t>Easier to understand</w:t>
+            </w:r>
+          </w:p>
+        </w:tc>
+        <w:tc>
+          <w:tcPr>
+            <w:tcW w:w="0" w:type="auto"/>
+            <w:vAlign w:val="center"/>
+            <w:hideMark/>
+          </w:tcPr>
+          <w:p>
+            <w:r>
+              <w:t>Faster performance</w:t>
+            </w:r>
+          </w:p>
+        </w:tc>
+      </w:tr>
+      <w:tr>
+        <w:trPr>
+          <w:tblCellSpacing w:w="15" w:type="dxa"/>
+        </w:trPr>
+        <w:tc>
+          <w:tcPr>
+            <w:tcW w:w="0" w:type="auto"/>
+            <w:vAlign w:val="center"/>
+            <w:hideMark/>
+          </w:tcPr>
+          <w:p>
+            <w:r>
+              <w:t>Used in filtering</w:t>
+            </w:r>
+          </w:p>
+        </w:tc>
+        <w:tc>
+          <w:tcPr>
+            <w:tcW w:w="0" w:type="auto"/>
+            <w:vAlign w:val="center"/>
+            <w:hideMark/>
+          </w:tcPr>
+          <w:p>
+            <w:r>
+              <w:t>Used for combining tables</w:t>
+            </w:r>
+          </w:p>
+        </w:tc>
+      </w:tr>
+      <w:tr>
+        <w:trPr>
+          <w:tblCellSpacing w:w="15" w:type="dxa"/>
+        </w:trPr>
+        <w:tc>
+          <w:tcPr>
+            <w:tcW w:w="0" w:type="auto"/>
+            <w:vAlign w:val="center"/>
+            <w:hideMark/>
+          </w:tcPr>
+          <w:p>
+            <w:r>
+              <w:t>Good for simple logic</w:t>
+            </w:r>
+          </w:p>
+        </w:tc>
+        <w:tc>
+          <w:tcPr>
+            <w:tcW w:w="0" w:type="auto"/>
+            <w:vAlign w:val="center"/>
+            <w:hideMark/>
+          </w:tcPr>
+          <w:p>
+            <w:r>
+              <w:t>Best for large datasets</w:t>
+            </w:r>
+          </w:p>
+        </w:tc>
+      </w:tr>
+    </w:tbl>
+    <w:p>
+      <w:r>
+        <w:rPr>
+          <w:rFonts w:ascii="Segoe UI Emoji" w:hAnsi="Segoe UI Emoji" w:cs="Segoe UI Emoji"/>
+        </w:rPr>
+        <w:t>👉</w:t>
+      </w:r>
+      <w:r>
+        <w:t xml:space="preserve"> </w:t>
+      </w:r>
+      <w:r>
+        <w:rPr>
+          <w:b/>
+          <w:bCs/>
+        </w:rPr>
+        <w:t>In real projects</w:t>
+      </w:r>
+      <w:r>
+        <w:t>, JOIN is usually preferred.</w:t>
+      </w:r>
+    </w:p>
+    <w:p>
+      <w:r>
+        <w:pict w14:anchorId="31D044CD">
+          <v:rect id="_x0000_i1031" style="width:0;height:1.5pt" o:hralign="center" o:hrstd="t" o:hr="t" fillcolor="#a0a0a0" stroked="f"/>
+        </w:pict>
+      </w:r>
+      <w:r>
+        <w:rPr>
+          <w:b/>
+          <w:bCs/>
+        </w:rPr>
+        <w:t xml:space="preserve">Common Mistakes </w:t>
+      </w:r>
+      <w:r>
+        <w:rPr>
+          <w:rFonts w:ascii="Segoe UI Emoji" w:hAnsi="Segoe UI Emoji" w:cs="Segoe UI Emoji"/>
+          <w:b/>
+          <w:bCs/>
+        </w:rPr>
+        <w:t>❌</w:t>
+      </w:r>
+    </w:p>
+    <w:p>
+      <w:r>
+        <w:rPr>
+          <w:rFonts w:ascii="Segoe UI Emoji" w:hAnsi="Segoe UI Emoji" w:cs="Segoe UI Emoji"/>
+        </w:rPr>
+        <w:t>❌</w:t>
+      </w:r>
+      <w:r>
+        <w:t xml:space="preserve"> Using = when subquery returns multiple rows</w:t>
+      </w:r>
+      <w:r>
+        <w:br/>
+      </w:r>
+      <w:r>
+        <w:rPr>
+          <w:rFonts w:ascii="Segoe UI Emoji" w:hAnsi="Segoe UI Emoji" w:cs="Segoe UI Emoji"/>
+        </w:rPr>
+        <w:t>❌</w:t>
+      </w:r>
+      <w:r>
+        <w:t xml:space="preserve"> Forgetting alias in subquery in FROM</w:t>
+      </w:r>
+      <w:r>
+        <w:br/>
+      </w:r>
+      <w:r>
+        <w:rPr>
+          <w:rFonts w:ascii="Segoe UI Emoji" w:hAnsi="Segoe UI Emoji" w:cs="Segoe UI Emoji"/>
+        </w:rPr>
+        <w:t>❌</w:t>
+      </w:r>
+      <w:r>
+        <w:t xml:space="preserve"> Using subquery when JOIN is simpler</w:t>
+      </w:r>
+      <w:r>
+        <w:br/>
+      </w:r>
+      <w:r>
+        <w:rPr>
+          <w:rFonts w:ascii="Segoe UI Emoji" w:hAnsi="Segoe UI Emoji" w:cs="Segoe UI Emoji"/>
+        </w:rPr>
+        <w:t>❌</w:t>
+      </w:r>
+      <w:r>
+        <w:t xml:space="preserve"> Ignoring performance for large tables</w:t>
+      </w:r>
+    </w:p>
     <w:p/>
+    <w:p>
+      <w:pPr>
+        <w:ind w:left="360"/>
+        <w:rPr>
+          <w:b/>
+          <w:bCs/>
+          <w:color w:val="000000" w:themeColor="text1"/>
+        </w:rPr>
+      </w:pPr>
+    </w:p>
+    <w:p>
+      <w:pPr>
+        <w:rPr>
+          <w:b/>
+          <w:bCs/>
+          <w:sz w:val="32"/>
+          <w:szCs w:val="32"/>
+        </w:rPr>
+      </w:pPr>
+    </w:p>
+    <w:p/>
+    <w:p>
+      <w:pPr>
+        <w:pStyle w:val="Heading1"/>
+      </w:pPr>
+      <w:r>
+        <w:lastRenderedPageBreak/>
+        <w:t>SOME PRACTICE QUESTIONS WHICH I DID</w:t>
+      </w:r>
+    </w:p>
+    <w:p>
+      <w:pPr>
+        <w:pStyle w:val="Heading2"/>
+      </w:pPr>
+      <w:r>
+        <w:t>Find employees with salary less than average</w:t>
+      </w:r>
+    </w:p>
+    <w:p>
+      <w:pPr>
+        <w:rPr>
+          <w:color w:val="EE0000"/>
+        </w:rPr>
+      </w:pPr>
+      <w:r>
+        <w:rPr>
+          <w:color w:val="EE0000"/>
+        </w:rPr>
+        <w:t xml:space="preserve">select </w:t>
+      </w:r>
+      <w:proofErr w:type="spellStart"/>
+      <w:r>
+        <w:rPr>
+          <w:color w:val="EE0000"/>
+        </w:rPr>
+        <w:t>emp_</w:t>
+      </w:r>
+      <w:proofErr w:type="gramStart"/>
+      <w:r>
+        <w:rPr>
+          <w:color w:val="EE0000"/>
+        </w:rPr>
+        <w:t>name</w:t>
+      </w:r>
+      <w:proofErr w:type="spellEnd"/>
+      <w:r>
+        <w:rPr>
+          <w:color w:val="EE0000"/>
+        </w:rPr>
+        <w:t xml:space="preserve"> ,</w:t>
+      </w:r>
+      <w:proofErr w:type="gramEnd"/>
+      <w:r>
+        <w:rPr>
+          <w:color w:val="EE0000"/>
+        </w:rPr>
+        <w:t xml:space="preserve"> salary from employees where salary &lt; (select avg(salary) from employees);</w:t>
+      </w:r>
+    </w:p>
+    <w:p>
+      <w:pPr>
+        <w:pStyle w:val="Heading2"/>
+      </w:pPr>
+      <w:r>
+        <w:t>Find department with highest average salary</w:t>
+      </w:r>
+    </w:p>
+    <w:p>
+      <w:pPr>
+        <w:rPr>
+          <w:color w:val="EE0000"/>
+        </w:rPr>
+      </w:pPr>
+      <w:r>
+        <w:rPr>
+          <w:color w:val="EE0000"/>
+        </w:rPr>
+        <w:t xml:space="preserve">SELECT </w:t>
+      </w:r>
+      <w:proofErr w:type="spellStart"/>
+      <w:r>
+        <w:rPr>
+          <w:color w:val="EE0000"/>
+        </w:rPr>
+        <w:t>dept_id</w:t>
+      </w:r>
+      <w:proofErr w:type="spellEnd"/>
+      <w:r>
+        <w:rPr>
+          <w:color w:val="EE0000"/>
+        </w:rPr>
+        <w:t xml:space="preserve">, </w:t>
+      </w:r>
+      <w:proofErr w:type="gramStart"/>
+      <w:r>
+        <w:rPr>
+          <w:color w:val="EE0000"/>
+        </w:rPr>
+        <w:t>AVG(</w:t>
+      </w:r>
+      <w:proofErr w:type="gramEnd"/>
+      <w:r>
+        <w:rPr>
+          <w:color w:val="EE0000"/>
+        </w:rPr>
+        <w:t xml:space="preserve">salary) AS </w:t>
+      </w:r>
+      <w:proofErr w:type="spellStart"/>
+      <w:r>
+        <w:rPr>
+          <w:color w:val="EE0000"/>
+        </w:rPr>
+        <w:t>avg_salary</w:t>
+      </w:r>
+      <w:proofErr w:type="spellEnd"/>
+    </w:p>
+    <w:p>
+      <w:pPr>
+        <w:rPr>
+          <w:color w:val="EE0000"/>
+        </w:rPr>
+      </w:pPr>
+      <w:r>
+        <w:rPr>
+          <w:color w:val="EE0000"/>
+        </w:rPr>
+        <w:t>FROM employees</w:t>
+      </w:r>
+    </w:p>
+    <w:p>
+      <w:pPr>
+        <w:rPr>
+          <w:color w:val="EE0000"/>
+        </w:rPr>
+      </w:pPr>
+      <w:r>
+        <w:rPr>
+          <w:color w:val="EE0000"/>
+        </w:rPr>
+        <w:t xml:space="preserve">GROUP BY </w:t>
+      </w:r>
+      <w:proofErr w:type="spellStart"/>
+      <w:r>
+        <w:rPr>
+          <w:color w:val="EE0000"/>
+        </w:rPr>
+        <w:t>dept_id</w:t>
+      </w:r>
+      <w:proofErr w:type="spellEnd"/>
+    </w:p>
+    <w:p>
+      <w:pPr>
+        <w:rPr>
+          <w:color w:val="EE0000"/>
+        </w:rPr>
+      </w:pPr>
+      <w:r>
+        <w:rPr>
+          <w:color w:val="EE0000"/>
+        </w:rPr>
+        <w:t xml:space="preserve">HAVING </w:t>
+      </w:r>
+      <w:proofErr w:type="gramStart"/>
+      <w:r>
+        <w:rPr>
+          <w:color w:val="EE0000"/>
+        </w:rPr>
+        <w:t>AVG(</w:t>
+      </w:r>
+      <w:proofErr w:type="gramEnd"/>
+      <w:r>
+        <w:rPr>
+          <w:color w:val="EE0000"/>
+        </w:rPr>
+        <w:t>salary) = (</w:t>
+      </w:r>
+    </w:p>
+    <w:p>
+      <w:pPr>
+        <w:rPr>
+          <w:color w:val="EE0000"/>
+        </w:rPr>
+      </w:pPr>
+      <w:r>
+        <w:rPr>
+          <w:color w:val="EE0000"/>
+        </w:rPr>
+        <w:t xml:space="preserve">    SELECT </w:t>
+      </w:r>
+      <w:proofErr w:type="gramStart"/>
+      <w:r>
+        <w:rPr>
+          <w:color w:val="EE0000"/>
+        </w:rPr>
+        <w:t>MAX(</w:t>
+      </w:r>
+      <w:proofErr w:type="spellStart"/>
+      <w:proofErr w:type="gramEnd"/>
+      <w:r>
+        <w:rPr>
+          <w:color w:val="EE0000"/>
+        </w:rPr>
+        <w:t>avg_sal</w:t>
+      </w:r>
+      <w:proofErr w:type="spellEnd"/>
+      <w:r>
+        <w:rPr>
+          <w:color w:val="EE0000"/>
+        </w:rPr>
+        <w:t>)</w:t>
+      </w:r>
+    </w:p>
+    <w:p>
+      <w:pPr>
+        <w:rPr>
+          <w:color w:val="EE0000"/>
+        </w:rPr>
+      </w:pPr>
+      <w:r>
+        <w:rPr>
+          <w:color w:val="EE0000"/>
+        </w:rPr>
+        <w:t xml:space="preserve">    FROM (</w:t>
+      </w:r>
+    </w:p>
+    <w:p>
+      <w:pPr>
+        <w:rPr>
+          <w:color w:val="EE0000"/>
+        </w:rPr>
+      </w:pPr>
+      <w:r>
+        <w:rPr>
+          <w:color w:val="EE0000"/>
+        </w:rPr>
+        <w:t xml:space="preserve">        SELECT </w:t>
+      </w:r>
+      <w:proofErr w:type="gramStart"/>
+      <w:r>
+        <w:rPr>
+          <w:color w:val="EE0000"/>
+        </w:rPr>
+        <w:t>AVG(</w:t>
+      </w:r>
+      <w:proofErr w:type="gramEnd"/>
+      <w:r>
+        <w:rPr>
+          <w:color w:val="EE0000"/>
+        </w:rPr>
+        <w:t xml:space="preserve">salary) AS </w:t>
+      </w:r>
+      <w:proofErr w:type="spellStart"/>
+      <w:r>
+        <w:rPr>
+          <w:color w:val="EE0000"/>
+        </w:rPr>
+        <w:t>avg_sal</w:t>
+      </w:r>
+      <w:proofErr w:type="spellEnd"/>
+    </w:p>
+    <w:p>
+      <w:pPr>
+        <w:rPr>
+          <w:color w:val="EE0000"/>
+        </w:rPr>
+      </w:pPr>
+      <w:r>
+        <w:rPr>
+          <w:color w:val="EE0000"/>
+        </w:rPr>
+        <w:t xml:space="preserve">        FROM employees</w:t>
+      </w:r>
+    </w:p>
+    <w:p>
+      <w:pPr>
+        <w:rPr>
+          <w:color w:val="EE0000"/>
+        </w:rPr>
+      </w:pPr>
+      <w:r>
+        <w:rPr>
+          <w:color w:val="EE0000"/>
+        </w:rPr>
+        <w:t xml:space="preserve">        GROUP BY </w:t>
+      </w:r>
+      <w:proofErr w:type="spellStart"/>
+      <w:r>
+        <w:rPr>
+          <w:color w:val="EE0000"/>
+        </w:rPr>
+        <w:t>dept_id</w:t>
+      </w:r>
+      <w:proofErr w:type="spellEnd"/>
+    </w:p>
+    <w:p>
+      <w:pPr>
+        <w:rPr>
+          <w:color w:val="EE0000"/>
+        </w:rPr>
+      </w:pPr>
+      <w:r>
+        <w:rPr>
+          <w:color w:val="EE0000"/>
+        </w:rPr>
+        <w:t xml:space="preserve">    ) AS </w:t>
+      </w:r>
+      <w:proofErr w:type="spellStart"/>
+      <w:r>
+        <w:rPr>
+          <w:color w:val="EE0000"/>
+        </w:rPr>
+        <w:t>dept_avg</w:t>
+      </w:r>
+      <w:proofErr w:type="spellEnd"/>
+    </w:p>
+    <w:p>
+      <w:pPr>
+        <w:rPr>
+          <w:color w:val="EE0000"/>
+        </w:rPr>
+      </w:pPr>
+      <w:r>
+        <w:rPr>
+          <w:color w:val="EE0000"/>
+        </w:rPr>
+        <w:t>);</w:t>
+      </w:r>
+    </w:p>
+    <w:p>
+      <w:pPr>
+        <w:rPr>
+          <w:color w:val="EE0000"/>
+        </w:rPr>
+      </w:pPr>
+    </w:p>
+    <w:p>
+      <w:pPr>
+        <w:pStyle w:val="Heading2"/>
+        <w:rPr>
+          <w:bCs/>
+        </w:rPr>
+      </w:pPr>
+      <w:r>
+        <w:t xml:space="preserve">Find employees who work in </w:t>
+      </w:r>
+      <w:r>
+        <w:rPr>
+          <w:bCs/>
+        </w:rPr>
+        <w:t>Finance department</w:t>
+      </w:r>
+    </w:p>
+    <w:p/>
+    <w:p>
+      <w:pPr>
+        <w:rPr>
+          <w:color w:val="EE0000"/>
+        </w:rPr>
+      </w:pPr>
+      <w:r>
+        <w:rPr>
+          <w:color w:val="EE0000"/>
+        </w:rPr>
+        <w:t xml:space="preserve">Select </w:t>
+      </w:r>
+      <w:proofErr w:type="spellStart"/>
+      <w:r>
+        <w:rPr>
+          <w:color w:val="EE0000"/>
+        </w:rPr>
+        <w:t>emp_name</w:t>
+      </w:r>
+      <w:proofErr w:type="spellEnd"/>
+      <w:r>
+        <w:rPr>
+          <w:color w:val="EE0000"/>
+        </w:rPr>
+        <w:t xml:space="preserve"> from employees where </w:t>
+      </w:r>
+      <w:proofErr w:type="spellStart"/>
+      <w:r>
+        <w:rPr>
+          <w:color w:val="EE0000"/>
+        </w:rPr>
+        <w:t>dept_id</w:t>
+      </w:r>
+      <w:proofErr w:type="spellEnd"/>
+      <w:r>
+        <w:rPr>
+          <w:color w:val="EE0000"/>
+        </w:rPr>
+        <w:t xml:space="preserve"> </w:t>
+      </w:r>
+      <w:proofErr w:type="gramStart"/>
+      <w:r>
+        <w:rPr>
+          <w:color w:val="EE0000"/>
+        </w:rPr>
+        <w:t>in  (</w:t>
+      </w:r>
+      <w:proofErr w:type="gramEnd"/>
+      <w:r>
+        <w:rPr>
+          <w:color w:val="EE0000"/>
+        </w:rPr>
+        <w:t xml:space="preserve">select </w:t>
+      </w:r>
+      <w:proofErr w:type="spellStart"/>
+      <w:r>
+        <w:rPr>
+          <w:color w:val="EE0000"/>
+        </w:rPr>
+        <w:t>dept_id</w:t>
+      </w:r>
+      <w:proofErr w:type="spellEnd"/>
+      <w:r>
+        <w:rPr>
+          <w:color w:val="EE0000"/>
+        </w:rPr>
+        <w:t xml:space="preserve"> from department where </w:t>
+      </w:r>
+      <w:proofErr w:type="spellStart"/>
+      <w:r>
+        <w:rPr>
+          <w:color w:val="EE0000"/>
+        </w:rPr>
+        <w:t>dept_name</w:t>
+      </w:r>
+      <w:proofErr w:type="spellEnd"/>
+      <w:r>
+        <w:rPr>
+          <w:color w:val="EE0000"/>
+        </w:rPr>
+        <w:t xml:space="preserve"> = ‘finance’);</w:t>
+      </w:r>
+    </w:p>
+    <w:p>
+      <w:pPr>
+        <w:rPr>
+          <w:color w:val="EE0000"/>
+        </w:rPr>
+      </w:pPr>
+    </w:p>
+    <w:p>
+      <w:pPr>
+        <w:pStyle w:val="Heading2"/>
+        <w:rPr>
+          <w:bCs/>
+        </w:rPr>
+      </w:pPr>
+      <w:r>
+        <w:t xml:space="preserve">Find employees who earn the </w:t>
+      </w:r>
+      <w:r>
+        <w:rPr>
+          <w:bCs/>
+        </w:rPr>
+        <w:t>second highest salary</w:t>
+      </w:r>
+    </w:p>
+    <w:p>
+      <w:pPr>
+        <w:pStyle w:val="ListParagraph"/>
+        <w:numPr>
+          <w:ilvl w:val="0"/>
+          <w:numId w:val="3"/>
+        </w:numPr>
+      </w:pPr>
+      <w:r>
+        <w:t>There are multiple ways to do this problem</w:t>
+      </w:r>
+    </w:p>
+    <w:p>
+      <w:pPr>
+        <w:pStyle w:val="Heading3"/>
+      </w:pPr>
+      <w:r>
+        <w:lastRenderedPageBreak/>
+        <w:t>First one (very simple using the LIMIT and OFFSET)</w:t>
+      </w:r>
+    </w:p>
+    <w:p>
+      <w:proofErr w:type="gramStart"/>
+      <w:r>
+        <w:t xml:space="preserve">SELECT  </w:t>
+      </w:r>
+      <w:proofErr w:type="spellStart"/>
+      <w:r>
+        <w:t>emp</w:t>
+      </w:r>
+      <w:proofErr w:type="gramEnd"/>
+      <w:r>
+        <w:t>_name</w:t>
+      </w:r>
+      <w:proofErr w:type="spellEnd"/>
+      <w:r>
+        <w:t xml:space="preserve"> </w:t>
+      </w:r>
+      <w:proofErr w:type="gramStart"/>
+      <w:r>
+        <w:t>FROM  employees</w:t>
+      </w:r>
+      <w:proofErr w:type="gramEnd"/>
+      <w:r>
+        <w:t xml:space="preserve"> where salary = (select </w:t>
+      </w:r>
+      <w:r>
+        <w:t xml:space="preserve">distinct salary </w:t>
+      </w:r>
+      <w:r>
+        <w:t xml:space="preserve">FROM </w:t>
+      </w:r>
+      <w:proofErr w:type="gramStart"/>
+      <w:r>
+        <w:t>employees</w:t>
+      </w:r>
+      <w:proofErr w:type="gramEnd"/>
+      <w:r>
+        <w:t xml:space="preserve"> order by salary desc</w:t>
+      </w:r>
+      <w:r>
+        <w:t xml:space="preserve"> limit 1 offset 1</w:t>
+      </w:r>
+      <w:r>
+        <w:t>)</w:t>
+      </w:r>
+    </w:p>
+    <w:p/>
+    <w:p>
+      <w:pPr>
+        <w:pStyle w:val="Heading3"/>
+      </w:pPr>
+      <w:r>
+        <w:t xml:space="preserve">Second </w:t>
+      </w:r>
+      <w:proofErr w:type="gramStart"/>
+      <w:r>
+        <w:t>one(</w:t>
+      </w:r>
+      <w:proofErr w:type="gramEnd"/>
+      <w:r>
+        <w:t xml:space="preserve">using the Subquery and </w:t>
+      </w:r>
+      <w:proofErr w:type="gramStart"/>
+      <w:r>
+        <w:t>MAX(</w:t>
+      </w:r>
+      <w:proofErr w:type="gramEnd"/>
+      <w:r>
+        <w:t>))</w:t>
+      </w:r>
+    </w:p>
+    <w:p>
+      <w:r>
+        <w:t>This is a highly portable method that works across most SQL databases but might be less efficient for very large datasets. This query finds the maximum salary that is less than the overall maximum salary</w:t>
+      </w:r>
+    </w:p>
+    <w:p/>
+    <w:p>
+      <w:pPr>
+        <w:rPr>
+          <w:color w:val="EE0000"/>
+        </w:rPr>
+      </w:pPr>
+      <w:r>
+        <w:rPr>
+          <w:color w:val="EE0000"/>
+        </w:rPr>
+        <w:t>SELECT</w:t>
+      </w:r>
+    </w:p>
+    <w:p>
+      <w:pPr>
+        <w:rPr>
+          <w:color w:val="EE0000"/>
+        </w:rPr>
+      </w:pPr>
+      <w:r>
+        <w:rPr>
+          <w:color w:val="EE0000"/>
+        </w:rPr>
+        <w:t xml:space="preserve">    Name,</w:t>
+      </w:r>
+    </w:p>
+    <w:p>
+      <w:pPr>
+        <w:rPr>
+          <w:color w:val="EE0000"/>
+        </w:rPr>
+      </w:pPr>
+      <w:r>
+        <w:rPr>
+          <w:color w:val="EE0000"/>
+        </w:rPr>
+        <w:t xml:space="preserve">    Salary</w:t>
+      </w:r>
+    </w:p>
+    <w:p>
+      <w:pPr>
+        <w:rPr>
+          <w:color w:val="EE0000"/>
+        </w:rPr>
+      </w:pPr>
+      <w:r>
+        <w:rPr>
+          <w:color w:val="EE0000"/>
+        </w:rPr>
+        <w:t>FROM</w:t>
+      </w:r>
+    </w:p>
+    <w:p>
+      <w:pPr>
+        <w:rPr>
+          <w:color w:val="EE0000"/>
+        </w:rPr>
+      </w:pPr>
+      <w:r>
+        <w:rPr>
+          <w:color w:val="EE0000"/>
+        </w:rPr>
+        <w:t xml:space="preserve">    Employees</w:t>
+      </w:r>
+    </w:p>
+    <w:p>
+      <w:pPr>
+        <w:rPr>
+          <w:color w:val="EE0000"/>
+        </w:rPr>
+      </w:pPr>
+      <w:proofErr w:type="gramStart"/>
+      <w:r>
+        <w:rPr>
+          <w:color w:val="EE0000"/>
+        </w:rPr>
+        <w:t>WHERE</w:t>
+      </w:r>
+      <w:proofErr w:type="gramEnd"/>
+    </w:p>
+    <w:p>
+      <w:pPr>
+        <w:rPr>
+          <w:color w:val="EE0000"/>
+        </w:rPr>
+      </w:pPr>
+      <w:r>
+        <w:rPr>
+          <w:color w:val="EE0000"/>
+        </w:rPr>
+        <w:t xml:space="preserve">    Salary = (</w:t>
+      </w:r>
+    </w:p>
+    <w:p>
+      <w:pPr>
+        <w:rPr>
+          <w:color w:val="EE0000"/>
+        </w:rPr>
+      </w:pPr>
+      <w:r>
+        <w:rPr>
+          <w:color w:val="EE0000"/>
+        </w:rPr>
+        <w:t xml:space="preserve">        SELECT</w:t>
+      </w:r>
+    </w:p>
+    <w:p>
+      <w:pPr>
+        <w:rPr>
+          <w:color w:val="EE0000"/>
+        </w:rPr>
+      </w:pPr>
+      <w:r>
+        <w:rPr>
+          <w:color w:val="EE0000"/>
+        </w:rPr>
+        <w:t xml:space="preserve">            MAX(Salary)</w:t>
+      </w:r>
+    </w:p>
+    <w:p>
+      <w:pPr>
+        <w:rPr>
+          <w:color w:val="EE0000"/>
+        </w:rPr>
+      </w:pPr>
+      <w:r>
+        <w:rPr>
+          <w:color w:val="EE0000"/>
+        </w:rPr>
+        <w:t xml:space="preserve">        FROM</w:t>
+      </w:r>
+    </w:p>
+    <w:p>
+      <w:pPr>
+        <w:rPr>
+          <w:color w:val="EE0000"/>
+        </w:rPr>
+      </w:pPr>
+      <w:r>
+        <w:rPr>
+          <w:color w:val="EE0000"/>
+        </w:rPr>
+        <w:t xml:space="preserve">            Employees</w:t>
+      </w:r>
+    </w:p>
+    <w:p>
+      <w:pPr>
+        <w:rPr>
+          <w:color w:val="EE0000"/>
+        </w:rPr>
+      </w:pPr>
+      <w:r>
+        <w:rPr>
+          <w:color w:val="EE0000"/>
+        </w:rPr>
+        <w:t xml:space="preserve">        </w:t>
+      </w:r>
+      <w:proofErr w:type="gramStart"/>
+      <w:r>
+        <w:rPr>
+          <w:color w:val="EE0000"/>
+        </w:rPr>
+        <w:t>WHERE</w:t>
+      </w:r>
+      <w:proofErr w:type="gramEnd"/>
+    </w:p>
+    <w:p>
+      <w:pPr>
+        <w:rPr>
+          <w:color w:val="EE0000"/>
+        </w:rPr>
+      </w:pPr>
+      <w:r>
+        <w:rPr>
+          <w:color w:val="EE0000"/>
+        </w:rPr>
+        <w:t xml:space="preserve">            Salary &lt; (SELECT MAX(Salary) FROM Employees)</w:t>
+      </w:r>
+    </w:p>
+    <w:p>
+      <w:pPr>
+        <w:rPr>
+          <w:color w:val="EE0000"/>
+        </w:rPr>
+      </w:pPr>
+      <w:r>
+        <w:rPr>
+          <w:color w:val="EE0000"/>
+        </w:rPr>
+        <w:t xml:space="preserve">    );</w:t>
+      </w:r>
+    </w:p>
+    <w:p>
+      <w:pPr>
+        <w:rPr>
+          <w:color w:val="EE0000"/>
+        </w:rPr>
+      </w:pPr>
+    </w:p>
+    <w:p>
+      <w:pPr>
+        <w:pStyle w:val="Heading3"/>
+      </w:pPr>
+      <w:r>
+        <w:lastRenderedPageBreak/>
+        <w:tab/>
+        <w:t xml:space="preserve">Third One using Window </w:t>
+      </w:r>
+      <w:proofErr w:type="gramStart"/>
+      <w:r>
+        <w:t>Functions(</w:t>
+      </w:r>
+      <w:proofErr w:type="gramEnd"/>
+      <w:r>
+        <w:t xml:space="preserve">Dense Rank) </w:t>
+      </w:r>
+    </w:p>
+    <w:p/>
+    <w:p>
+      <w:r>
+        <w:t>Syntax:</w:t>
+      </w:r>
+    </w:p>
+    <w:p>
+      <w:pPr>
+        <w:rPr>
+          <w:color w:val="EE0000"/>
+        </w:rPr>
+      </w:pPr>
+      <w:r>
+        <w:tab/>
+      </w:r>
+      <w:proofErr w:type="gramStart"/>
+      <w:r>
+        <w:rPr>
+          <w:color w:val="EE0000"/>
+        </w:rPr>
+        <w:t xml:space="preserve">SELECT  </w:t>
+      </w:r>
+      <w:proofErr w:type="spellStart"/>
+      <w:r>
+        <w:rPr>
+          <w:color w:val="EE0000"/>
+        </w:rPr>
+        <w:t>emp</w:t>
+      </w:r>
+      <w:proofErr w:type="gramEnd"/>
+      <w:r>
+        <w:rPr>
+          <w:color w:val="EE0000"/>
+        </w:rPr>
+        <w:t>_</w:t>
+      </w:r>
+      <w:proofErr w:type="gramStart"/>
+      <w:r>
+        <w:rPr>
+          <w:color w:val="EE0000"/>
+        </w:rPr>
+        <w:t>name</w:t>
+      </w:r>
+      <w:proofErr w:type="spellEnd"/>
+      <w:r>
+        <w:rPr>
+          <w:color w:val="EE0000"/>
+        </w:rPr>
+        <w:t xml:space="preserve"> ,</w:t>
+      </w:r>
+      <w:proofErr w:type="gramEnd"/>
+      <w:r>
+        <w:rPr>
+          <w:color w:val="EE0000"/>
+        </w:rPr>
+        <w:t xml:space="preserve"> salary FROM (select </w:t>
+      </w:r>
+      <w:proofErr w:type="spellStart"/>
+      <w:r>
+        <w:rPr>
+          <w:color w:val="EE0000"/>
+        </w:rPr>
+        <w:t>emp_</w:t>
+      </w:r>
+      <w:proofErr w:type="gramStart"/>
+      <w:r>
+        <w:rPr>
+          <w:color w:val="EE0000"/>
+        </w:rPr>
+        <w:t>name</w:t>
+      </w:r>
+      <w:proofErr w:type="spellEnd"/>
+      <w:r>
+        <w:rPr>
+          <w:color w:val="EE0000"/>
+        </w:rPr>
+        <w:t xml:space="preserve"> ,</w:t>
+      </w:r>
+      <w:proofErr w:type="gramEnd"/>
+      <w:r>
+        <w:rPr>
+          <w:color w:val="EE0000"/>
+        </w:rPr>
+        <w:t xml:space="preserve"> </w:t>
+      </w:r>
+      <w:proofErr w:type="gramStart"/>
+      <w:r>
+        <w:rPr>
+          <w:color w:val="EE0000"/>
+        </w:rPr>
+        <w:t>salary ,</w:t>
+      </w:r>
+      <w:proofErr w:type="gramEnd"/>
+      <w:r>
+        <w:rPr>
+          <w:color w:val="EE0000"/>
+        </w:rPr>
+        <w:t xml:space="preserve"> DENSE_</w:t>
+      </w:r>
+      <w:proofErr w:type="gramStart"/>
+      <w:r>
+        <w:rPr>
+          <w:color w:val="EE0000"/>
+        </w:rPr>
+        <w:t>RANK(</w:t>
+      </w:r>
+      <w:proofErr w:type="gramEnd"/>
+      <w:r>
+        <w:rPr>
+          <w:color w:val="EE0000"/>
+        </w:rPr>
+        <w:t xml:space="preserve">) OVER (ORDER BY salary DESC) AS </w:t>
+      </w:r>
+      <w:proofErr w:type="spellStart"/>
+      <w:r>
+        <w:rPr>
+          <w:color w:val="EE0000"/>
+        </w:rPr>
+        <w:t>salary_rank</w:t>
+      </w:r>
+      <w:proofErr w:type="spellEnd"/>
+    </w:p>
+    <w:p>
+      <w:pPr>
+        <w:rPr>
+          <w:color w:val="EE0000"/>
+        </w:rPr>
+      </w:pPr>
+      <w:r>
+        <w:rPr>
+          <w:color w:val="EE0000"/>
+        </w:rPr>
+        <w:t>FROM employees</w:t>
+      </w:r>
+    </w:p>
+    <w:p>
+      <w:pPr>
+        <w:rPr>
+          <w:color w:val="EE0000"/>
+        </w:rPr>
+      </w:pPr>
+      <w:r>
+        <w:rPr>
+          <w:color w:val="EE0000"/>
+        </w:rPr>
+        <w:t>)</w:t>
+      </w:r>
+      <w:r>
+        <w:rPr>
+          <w:color w:val="EE0000"/>
+        </w:rPr>
+        <w:t xml:space="preserve"> </w:t>
+      </w:r>
+      <w:proofErr w:type="gramStart"/>
+      <w:r>
+        <w:rPr>
+          <w:color w:val="EE0000"/>
+        </w:rPr>
+        <w:t>ranked</w:t>
+      </w:r>
+      <w:proofErr w:type="gramEnd"/>
+      <w:r>
+        <w:rPr>
+          <w:color w:val="EE0000"/>
+        </w:rPr>
+        <w:t xml:space="preserve"> </w:t>
+      </w:r>
+    </w:p>
+    <w:p>
+      <w:pPr>
+        <w:rPr>
+          <w:color w:val="EE0000"/>
+        </w:rPr>
+      </w:pPr>
+      <w:r>
+        <w:rPr>
+          <w:color w:val="EE0000"/>
+        </w:rPr>
+        <w:t xml:space="preserve">WHERE </w:t>
+      </w:r>
+      <w:proofErr w:type="spellStart"/>
+      <w:r>
+        <w:rPr>
+          <w:color w:val="EE0000"/>
+        </w:rPr>
+        <w:t>salary_rank</w:t>
+      </w:r>
+      <w:proofErr w:type="spellEnd"/>
+      <w:r>
+        <w:rPr>
+          <w:color w:val="EE0000"/>
+        </w:rPr>
+        <w:t xml:space="preserve"> = 2;</w:t>
+      </w:r>
+    </w:p>
+    <w:p>
+      <w:pPr>
+        <w:rPr>
+          <w:color w:val="EE0000"/>
+        </w:rPr>
+      </w:pPr>
+    </w:p>
+    <w:p>
+      <w:pPr>
+        <w:pStyle w:val="Heading3"/>
+      </w:pPr>
+      <w:r>
+        <w:t>Interview One-Liner</w:t>
+      </w:r>
+    </w:p>
+    <w:p>
+      <w:pPr>
+        <w:rPr>
+          <w:color w:val="EE0000"/>
+        </w:rPr>
+      </w:pPr>
+    </w:p>
+    <w:p>
+      <w:pPr>
+        <w:rPr>
+          <w:color w:val="000000" w:themeColor="text1"/>
+        </w:rPr>
+      </w:pPr>
+      <w:r>
+        <w:rPr>
+          <w:color w:val="000000" w:themeColor="text1"/>
+        </w:rPr>
+        <w:t>“Window functions allow us to perform ranking and analytical calculations across rows without grouping, making them ideal for problems like second highest salary.”</w:t>
+      </w:r>
+    </w:p>
+    <w:p>
+      <w:pPr>
+        <w:rPr>
+          <w:color w:val="EE0000"/>
+        </w:rPr>
+      </w:pPr>
+    </w:p>
+    <w:p>
+      <w:pPr>
+        <w:pStyle w:val="Heading3"/>
+      </w:pPr>
+      <w:r>
+        <w:rPr>
+          <w:rFonts w:ascii="Segoe UI Emoji" w:hAnsi="Segoe UI Emoji" w:cs="Segoe UI Emoji"/>
+        </w:rPr>
+        <w:t>🔑</w:t>
+      </w:r>
+      <w:r>
+        <w:t xml:space="preserve"> Golden Rule </w:t>
+      </w:r>
+      <w:r>
+        <w:rPr>
+          <w:rFonts w:ascii="Segoe UI Emoji" w:hAnsi="Segoe UI Emoji" w:cs="Segoe UI Emoji"/>
+        </w:rPr>
+        <w:t>⭐</w:t>
+      </w:r>
+    </w:p>
+    <w:p>
+      <w:pPr>
+        <w:rPr>
+          <w:color w:val="EE0000"/>
+        </w:rPr>
+      </w:pPr>
+    </w:p>
+    <w:p>
+      <w:pPr>
+        <w:rPr>
+          <w:color w:val="000000" w:themeColor="text1"/>
+        </w:rPr>
+      </w:pPr>
+      <w:r>
+        <w:rPr>
+          <w:color w:val="000000" w:themeColor="text1"/>
+        </w:rPr>
+        <w:t>Ranking problems → Window Functions</w:t>
+      </w:r>
+    </w:p>
+    <w:p>
+      <w:pPr>
+        <w:rPr>
+          <w:color w:val="000000" w:themeColor="text1"/>
+        </w:rPr>
+      </w:pPr>
+      <w:r>
+        <w:rPr>
+          <w:color w:val="000000" w:themeColor="text1"/>
+        </w:rPr>
+        <w:t>Aggregation problems → GROUP BY</w:t>
+      </w:r>
+    </w:p>
+    <w:p>
+      <w:pPr>
+        <w:rPr>
+          <w:color w:val="000000" w:themeColor="text1"/>
+        </w:rPr>
+      </w:pPr>
+      <w:r>
+        <w:rPr>
+          <w:color w:val="000000" w:themeColor="text1"/>
+        </w:rPr>
+        <w:t>Filtering problems → Subquery / EXISTS</w:t>
+      </w:r>
+    </w:p>
     <w:sectPr>
       <w:pgSz w:w="12240" w:h="15840"/>
       <w:pgMar w:top="1440" w:right="1440" w:bottom="1440" w:left="1440" w:header="720" w:footer="720" w:gutter="0"/>
@@ -782,6 +3377,421 @@
     </w:sectPr>
   </w:body>
 </w:document>
+</file>
+
+<file path=word/endnotes.xml><?xml version="1.0" encoding="utf-8"?>
+<w:endnotes xmlns:wpc="http://schemas.microsoft.com/office/word/2010/wordprocessingCanvas" xmlns:cx="http://schemas.microsoft.com/office/drawing/2014/chartex" xmlns:cx1="http://schemas.microsoft.com/office/drawing/2015/9/8/chartex" xmlns:cx2="http://schemas.microsoft.com/office/drawing/2015/10/21/chartex" xmlns:cx3="http://schemas.microsoft.com/office/drawing/2016/5/9/chartex" xmlns:cx4="http://schemas.microsoft.com/office/drawing/2016/5/10/chartex" xmlns:cx5="http://schemas.microsoft.com/office/drawing/2016/5/11/chartex" xmlns:cx6="http://schemas.microsoft.com/office/drawing/2016/5/12/chartex" xmlns:cx7="http://schemas.microsoft.com/office/drawing/2016/5/13/chartex" xmlns:cx8="http://schemas.microsoft.com/office/drawing/2016/5/14/chartex" xmlns:mc="http://schemas.openxmlformats.org/markup-compatibility/2006" xmlns:aink="http://schemas.microsoft.com/office/drawing/2016/ink" xmlns:am3d="http://schemas.microsoft.com/office/drawing/2017/model3d" xmlns:o="urn:schemas-microsoft-com:office:office" xmlns:oel="http://schemas.microsoft.com/office/2019/extlst" xmlns:r="http://schemas.openxmlformats.org/officeDocument/2006/relationships" xmlns:m="http://schemas.openxmlformats.org/officeDocument/2006/math" xmlns:v="urn:schemas-microsoft-com:vml" xmlns:wp14="http://schemas.microsoft.com/office/word/2010/wordprocessingDrawing" xmlns:wp="http://schemas.openxmlformats.org/drawingml/2006/wordprocessingDrawing" xmlns:w10="urn:schemas-microsoft-com:office:word" xmlns:w="http://schemas.openxmlformats.org/wordprocessingml/2006/main" xmlns:w14="http://schemas.microsoft.com/office/word/2010/wordml" xmlns:w15="http://schemas.microsoft.com/office/word/2012/wordml" xmlns:w16cex="http://schemas.microsoft.com/office/word/2018/wordml/cex" xmlns:w16cid="http://schemas.microsoft.com/office/word/2016/wordml/cid" xmlns:w16="http://schemas.microsoft.com/office/word/2018/wordml" xmlns:w16du="http://schemas.microsoft.com/office/word/2023/wordml/word16du" xmlns:w16sdtdh="http://schemas.microsoft.com/office/word/2020/wordml/sdtdatahash" xmlns:w16sdtfl="http://schemas.microsoft.com/office/word/2024/wordml/sdtformatlock" xmlns:w16se="http://schemas.microsoft.com/office/word/2015/wordml/symex" xmlns:wpg="http://schemas.microsoft.com/office/word/2010/wordprocessingGroup" xmlns:wpi="http://schemas.microsoft.com/office/word/2010/wordprocessingInk" xmlns:wne="http://schemas.microsoft.com/office/word/2006/wordml" xmlns:wps="http://schemas.microsoft.com/office/word/2010/wordprocessingShape" mc:Ignorable="w14 w15 w16se w16cid w16 w16cex w16sdtdh w16sdtfl w16du wp14">
+  <w:endnote w:type="separator" w:id="-1">
+    <w:p>
+      <w:pPr>
+        <w:spacing w:after="0" w:line="240" w:lineRule="auto"/>
+      </w:pPr>
+      <w:r>
+        <w:separator/>
+      </w:r>
+    </w:p>
+  </w:endnote>
+  <w:endnote w:type="continuationSeparator" w:id="0">
+    <w:p>
+      <w:pPr>
+        <w:spacing w:after="0" w:line="240" w:lineRule="auto"/>
+      </w:pPr>
+      <w:r>
+        <w:continuationSeparator/>
+      </w:r>
+    </w:p>
+  </w:endnote>
+</w:endnotes>
+</file>
+
+<file path=word/footnotes.xml><?xml version="1.0" encoding="utf-8"?>
+<w:footnotes xmlns:wpc="http://schemas.microsoft.com/office/word/2010/wordprocessingCanvas" xmlns:cx="http://schemas.microsoft.com/office/drawing/2014/chartex" xmlns:cx1="http://schemas.microsoft.com/office/drawing/2015/9/8/chartex" xmlns:cx2="http://schemas.microsoft.com/office/drawing/2015/10/21/chartex" xmlns:cx3="http://schemas.microsoft.com/office/drawing/2016/5/9/chartex" xmlns:cx4="http://schemas.microsoft.com/office/drawing/2016/5/10/chartex" xmlns:cx5="http://schemas.microsoft.com/office/drawing/2016/5/11/chartex" xmlns:cx6="http://schemas.microsoft.com/office/drawing/2016/5/12/chartex" xmlns:cx7="http://schemas.microsoft.com/office/drawing/2016/5/13/chartex" xmlns:cx8="http://schemas.microsoft.com/office/drawing/2016/5/14/chartex" xmlns:mc="http://schemas.openxmlformats.org/markup-compatibility/2006" xmlns:aink="http://schemas.microsoft.com/office/drawing/2016/ink" xmlns:am3d="http://schemas.microsoft.com/office/drawing/2017/model3d" xmlns:o="urn:schemas-microsoft-com:office:office" xmlns:oel="http://schemas.microsoft.com/office/2019/extlst" xmlns:r="http://schemas.openxmlformats.org/officeDocument/2006/relationships" xmlns:m="http://schemas.openxmlformats.org/officeDocument/2006/math" xmlns:v="urn:schemas-microsoft-com:vml" xmlns:wp14="http://schemas.microsoft.com/office/word/2010/wordprocessingDrawing" xmlns:wp="http://schemas.openxmlformats.org/drawingml/2006/wordprocessingDrawing" xmlns:w10="urn:schemas-microsoft-com:office:word" xmlns:w="http://schemas.openxmlformats.org/wordprocessingml/2006/main" xmlns:w14="http://schemas.microsoft.com/office/word/2010/wordml" xmlns:w15="http://schemas.microsoft.com/office/word/2012/wordml" xmlns:w16cex="http://schemas.microsoft.com/office/word/2018/wordml/cex" xmlns:w16cid="http://schemas.microsoft.com/office/word/2016/wordml/cid" xmlns:w16="http://schemas.microsoft.com/office/word/2018/wordml" xmlns:w16du="http://schemas.microsoft.com/office/word/2023/wordml/word16du" xmlns:w16sdtdh="http://schemas.microsoft.com/office/word/2020/wordml/sdtdatahash" xmlns:w16sdtfl="http://schemas.microsoft.com/office/word/2024/wordml/sdtformatlock" xmlns:w16se="http://schemas.microsoft.com/office/word/2015/wordml/symex" xmlns:wpg="http://schemas.microsoft.com/office/word/2010/wordprocessingGroup" xmlns:wpi="http://schemas.microsoft.com/office/word/2010/wordprocessingInk" xmlns:wne="http://schemas.microsoft.com/office/word/2006/wordml" xmlns:wps="http://schemas.microsoft.com/office/word/2010/wordprocessingShape" mc:Ignorable="w14 w15 w16se w16cid w16 w16cex w16sdtdh w16sdtfl w16du wp14">
+  <w:footnote w:type="separator" w:id="-1">
+    <w:p>
+      <w:pPr>
+        <w:spacing w:after="0" w:line="240" w:lineRule="auto"/>
+      </w:pPr>
+      <w:r>
+        <w:separator/>
+      </w:r>
+    </w:p>
+  </w:footnote>
+  <w:footnote w:type="continuationSeparator" w:id="0">
+    <w:p>
+      <w:pPr>
+        <w:spacing w:after="0" w:line="240" w:lineRule="auto"/>
+      </w:pPr>
+      <w:r>
+        <w:continuationSeparator/>
+      </w:r>
+    </w:p>
+  </w:footnote>
+</w:footnotes>
+</file>
+
+<file path=word/numbering.xml><?xml version="1.0" encoding="utf-8"?>
+<w:numbering xmlns:wpc="http://schemas.microsoft.com/office/word/2010/wordprocessingCanvas" xmlns:cx="http://schemas.microsoft.com/office/drawing/2014/chartex" xmlns:cx1="http://schemas.microsoft.com/office/drawing/2015/9/8/chartex" xmlns:cx2="http://schemas.microsoft.com/office/drawing/2015/10/21/chartex" xmlns:cx3="http://schemas.microsoft.com/office/drawing/2016/5/9/chartex" xmlns:cx4="http://schemas.microsoft.com/office/drawing/2016/5/10/chartex" xmlns:cx5="http://schemas.microsoft.com/office/drawing/2016/5/11/chartex" xmlns:cx6="http://schemas.microsoft.com/office/drawing/2016/5/12/chartex" xmlns:cx7="http://schemas.microsoft.com/office/drawing/2016/5/13/chartex" xmlns:cx8="http://schemas.microsoft.com/office/drawing/2016/5/14/chartex" xmlns:mc="http://schemas.openxmlformats.org/markup-compatibility/2006" xmlns:aink="http://schemas.microsoft.com/office/drawing/2016/ink" xmlns:am3d="http://schemas.microsoft.com/office/drawing/2017/model3d" xmlns:o="urn:schemas-microsoft-com:office:office" xmlns:oel="http://schemas.microsoft.com/office/2019/extlst" xmlns:r="http://schemas.openxmlformats.org/officeDocument/2006/relationships" xmlns:m="http://schemas.openxmlformats.org/officeDocument/2006/math" xmlns:v="urn:schemas-microsoft-com:vml" xmlns:wp14="http://schemas.microsoft.com/office/word/2010/wordprocessingDrawing" xmlns:wp="http://schemas.openxmlformats.org/drawingml/2006/wordprocessingDrawing" xmlns:w10="urn:schemas-microsoft-com:office:word" xmlns:w="http://schemas.openxmlformats.org/wordprocessingml/2006/main" xmlns:w14="http://schemas.microsoft.com/office/word/2010/wordml" xmlns:w15="http://schemas.microsoft.com/office/word/2012/wordml" xmlns:w16cex="http://schemas.microsoft.com/office/word/2018/wordml/cex" xmlns:w16cid="http://schemas.microsoft.com/office/word/2016/wordml/cid" xmlns:w16="http://schemas.microsoft.com/office/word/2018/wordml" xmlns:w16du="http://schemas.microsoft.com/office/word/2023/wordml/word16du" xmlns:w16sdtdh="http://schemas.microsoft.com/office/word/2020/wordml/sdtdatahash" xmlns:w16sdtfl="http://schemas.microsoft.com/office/word/2024/wordml/sdtformatlock" xmlns:w16se="http://schemas.microsoft.com/office/word/2015/wordml/symex" xmlns:wpg="http://schemas.microsoft.com/office/word/2010/wordprocessingGroup" xmlns:wpi="http://schemas.microsoft.com/office/word/2010/wordprocessingInk" xmlns:wne="http://schemas.microsoft.com/office/word/2006/wordml" xmlns:wps="http://schemas.microsoft.com/office/word/2010/wordprocessingShape" mc:Ignorable="w14 w15 w16se w16cid w16 w16cex w16sdtdh w16sdtfl w16du wp14">
+  <w:abstractNum w:abstractNumId="0" w15:restartNumberingAfterBreak="0">
+    <w:nsid w:val="1CF3570A"/>
+    <w:multiLevelType w:val="hybridMultilevel"/>
+    <w:tmpl w:val="28909B34"/>
+    <w:lvl w:ilvl="0" w:tplc="2A988A90">
+      <w:start w:val="3"/>
+      <w:numFmt w:val="bullet"/>
+      <w:lvlText w:val="-"/>
+      <w:lvlJc w:val="left"/>
+      <w:pPr>
+        <w:ind w:left="720" w:hanging="360"/>
+      </w:pPr>
+      <w:rPr>
+        <w:rFonts w:ascii="Calibri" w:eastAsiaTheme="minorHAnsi" w:hAnsi="Calibri" w:cs="Calibri" w:hint="default"/>
+      </w:rPr>
+    </w:lvl>
+    <w:lvl w:ilvl="1" w:tplc="04090003" w:tentative="1">
+      <w:start w:val="1"/>
+      <w:numFmt w:val="bullet"/>
+      <w:lvlText w:val="o"/>
+      <w:lvlJc w:val="left"/>
+      <w:pPr>
+        <w:ind w:left="1440" w:hanging="360"/>
+      </w:pPr>
+      <w:rPr>
+        <w:rFonts w:ascii="Courier New" w:hAnsi="Courier New" w:cs="Courier New" w:hint="default"/>
+      </w:rPr>
+    </w:lvl>
+    <w:lvl w:ilvl="2" w:tplc="04090005" w:tentative="1">
+      <w:start w:val="1"/>
+      <w:numFmt w:val="bullet"/>
+      <w:lvlText w:val=""/>
+      <w:lvlJc w:val="left"/>
+      <w:pPr>
+        <w:ind w:left="2160" w:hanging="360"/>
+      </w:pPr>
+      <w:rPr>
+        <w:rFonts w:ascii="Wingdings" w:hAnsi="Wingdings" w:hint="default"/>
+      </w:rPr>
+    </w:lvl>
+    <w:lvl w:ilvl="3" w:tplc="04090001" w:tentative="1">
+      <w:start w:val="1"/>
+      <w:numFmt w:val="bullet"/>
+      <w:lvlText w:val=""/>
+      <w:lvlJc w:val="left"/>
+      <w:pPr>
+        <w:ind w:left="2880" w:hanging="360"/>
+      </w:pPr>
+      <w:rPr>
+        <w:rFonts w:ascii="Symbol" w:hAnsi="Symbol" w:hint="default"/>
+      </w:rPr>
+    </w:lvl>
+    <w:lvl w:ilvl="4" w:tplc="04090003" w:tentative="1">
+      <w:start w:val="1"/>
+      <w:numFmt w:val="bullet"/>
+      <w:lvlText w:val="o"/>
+      <w:lvlJc w:val="left"/>
+      <w:pPr>
+        <w:ind w:left="3600" w:hanging="360"/>
+      </w:pPr>
+      <w:rPr>
+        <w:rFonts w:ascii="Courier New" w:hAnsi="Courier New" w:cs="Courier New" w:hint="default"/>
+      </w:rPr>
+    </w:lvl>
+    <w:lvl w:ilvl="5" w:tplc="04090005" w:tentative="1">
+      <w:start w:val="1"/>
+      <w:numFmt w:val="bullet"/>
+      <w:lvlText w:val=""/>
+      <w:lvlJc w:val="left"/>
+      <w:pPr>
+        <w:ind w:left="4320" w:hanging="360"/>
+      </w:pPr>
+      <w:rPr>
+        <w:rFonts w:ascii="Wingdings" w:hAnsi="Wingdings" w:hint="default"/>
+      </w:rPr>
+    </w:lvl>
+    <w:lvl w:ilvl="6" w:tplc="04090001" w:tentative="1">
+      <w:start w:val="1"/>
+      <w:numFmt w:val="bullet"/>
+      <w:lvlText w:val=""/>
+      <w:lvlJc w:val="left"/>
+      <w:pPr>
+        <w:ind w:left="5040" w:hanging="360"/>
+      </w:pPr>
+      <w:rPr>
+        <w:rFonts w:ascii="Symbol" w:hAnsi="Symbol" w:hint="default"/>
+      </w:rPr>
+    </w:lvl>
+    <w:lvl w:ilvl="7" w:tplc="04090003" w:tentative="1">
+      <w:start w:val="1"/>
+      <w:numFmt w:val="bullet"/>
+      <w:lvlText w:val="o"/>
+      <w:lvlJc w:val="left"/>
+      <w:pPr>
+        <w:ind w:left="5760" w:hanging="360"/>
+      </w:pPr>
+      <w:rPr>
+        <w:rFonts w:ascii="Courier New" w:hAnsi="Courier New" w:cs="Courier New" w:hint="default"/>
+      </w:rPr>
+    </w:lvl>
+    <w:lvl w:ilvl="8" w:tplc="04090005" w:tentative="1">
+      <w:start w:val="1"/>
+      <w:numFmt w:val="bullet"/>
+      <w:lvlText w:val=""/>
+      <w:lvlJc w:val="left"/>
+      <w:pPr>
+        <w:ind w:left="6480" w:hanging="360"/>
+      </w:pPr>
+      <w:rPr>
+        <w:rFonts w:ascii="Wingdings" w:hAnsi="Wingdings" w:hint="default"/>
+      </w:rPr>
+    </w:lvl>
+  </w:abstractNum>
+  <w:abstractNum w:abstractNumId="1" w15:restartNumberingAfterBreak="0">
+    <w:nsid w:val="1E6010BE"/>
+    <w:multiLevelType w:val="hybridMultilevel"/>
+    <w:tmpl w:val="400EE962"/>
+    <w:lvl w:ilvl="0" w:tplc="0409000F">
+      <w:start w:val="1"/>
+      <w:numFmt w:val="decimal"/>
+      <w:lvlText w:val="%1."/>
+      <w:lvlJc w:val="left"/>
+      <w:pPr>
+        <w:ind w:left="720" w:hanging="360"/>
+      </w:pPr>
+      <w:rPr>
+        <w:rFonts w:hint="default"/>
+      </w:rPr>
+    </w:lvl>
+    <w:lvl w:ilvl="1" w:tplc="04090019" w:tentative="1">
+      <w:start w:val="1"/>
+      <w:numFmt w:val="lowerLetter"/>
+      <w:lvlText w:val="%2."/>
+      <w:lvlJc w:val="left"/>
+      <w:pPr>
+        <w:ind w:left="1440" w:hanging="360"/>
+      </w:pPr>
+    </w:lvl>
+    <w:lvl w:ilvl="2" w:tplc="0409001B" w:tentative="1">
+      <w:start w:val="1"/>
+      <w:numFmt w:val="lowerRoman"/>
+      <w:lvlText w:val="%3."/>
+      <w:lvlJc w:val="right"/>
+      <w:pPr>
+        <w:ind w:left="2160" w:hanging="180"/>
+      </w:pPr>
+    </w:lvl>
+    <w:lvl w:ilvl="3" w:tplc="0409000F" w:tentative="1">
+      <w:start w:val="1"/>
+      <w:numFmt w:val="decimal"/>
+      <w:lvlText w:val="%4."/>
+      <w:lvlJc w:val="left"/>
+      <w:pPr>
+        <w:ind w:left="2880" w:hanging="360"/>
+      </w:pPr>
+    </w:lvl>
+    <w:lvl w:ilvl="4" w:tplc="04090019" w:tentative="1">
+      <w:start w:val="1"/>
+      <w:numFmt w:val="lowerLetter"/>
+      <w:lvlText w:val="%5."/>
+      <w:lvlJc w:val="left"/>
+      <w:pPr>
+        <w:ind w:left="3600" w:hanging="360"/>
+      </w:pPr>
+    </w:lvl>
+    <w:lvl w:ilvl="5" w:tplc="0409001B" w:tentative="1">
+      <w:start w:val="1"/>
+      <w:numFmt w:val="lowerRoman"/>
+      <w:lvlText w:val="%6."/>
+      <w:lvlJc w:val="right"/>
+      <w:pPr>
+        <w:ind w:left="4320" w:hanging="180"/>
+      </w:pPr>
+    </w:lvl>
+    <w:lvl w:ilvl="6" w:tplc="0409000F" w:tentative="1">
+      <w:start w:val="1"/>
+      <w:numFmt w:val="decimal"/>
+      <w:lvlText w:val="%7."/>
+      <w:lvlJc w:val="left"/>
+      <w:pPr>
+        <w:ind w:left="5040" w:hanging="360"/>
+      </w:pPr>
+    </w:lvl>
+    <w:lvl w:ilvl="7" w:tplc="04090019" w:tentative="1">
+      <w:start w:val="1"/>
+      <w:numFmt w:val="lowerLetter"/>
+      <w:lvlText w:val="%8."/>
+      <w:lvlJc w:val="left"/>
+      <w:pPr>
+        <w:ind w:left="5760" w:hanging="360"/>
+      </w:pPr>
+    </w:lvl>
+    <w:lvl w:ilvl="8" w:tplc="0409001B" w:tentative="1">
+      <w:start w:val="1"/>
+      <w:numFmt w:val="lowerRoman"/>
+      <w:lvlText w:val="%9."/>
+      <w:lvlJc w:val="right"/>
+      <w:pPr>
+        <w:ind w:left="6480" w:hanging="180"/>
+      </w:pPr>
+    </w:lvl>
+  </w:abstractNum>
+  <w:abstractNum w:abstractNumId="2" w15:restartNumberingAfterBreak="0">
+    <w:nsid w:val="28DE09E5"/>
+    <w:multiLevelType w:val="multilevel"/>
+    <w:tmpl w:val="A5B8FC18"/>
+    <w:lvl w:ilvl="0">
+      <w:start w:val="1"/>
+      <w:numFmt w:val="bullet"/>
+      <w:lvlText w:val=""/>
+      <w:lvlJc w:val="left"/>
+      <w:pPr>
+        <w:tabs>
+          <w:tab w:val="num" w:pos="720"/>
+        </w:tabs>
+        <w:ind w:left="720" w:hanging="360"/>
+      </w:pPr>
+      <w:rPr>
+        <w:rFonts w:ascii="Symbol" w:hAnsi="Symbol" w:hint="default"/>
+        <w:sz w:val="20"/>
+      </w:rPr>
+    </w:lvl>
+    <w:lvl w:ilvl="1" w:tentative="1">
+      <w:start w:val="1"/>
+      <w:numFmt w:val="bullet"/>
+      <w:lvlText w:val="o"/>
+      <w:lvlJc w:val="left"/>
+      <w:pPr>
+        <w:tabs>
+          <w:tab w:val="num" w:pos="1440"/>
+        </w:tabs>
+        <w:ind w:left="1440" w:hanging="360"/>
+      </w:pPr>
+      <w:rPr>
+        <w:rFonts w:ascii="Courier New" w:hAnsi="Courier New" w:hint="default"/>
+        <w:sz w:val="20"/>
+      </w:rPr>
+    </w:lvl>
+    <w:lvl w:ilvl="2" w:tentative="1">
+      <w:start w:val="1"/>
+      <w:numFmt w:val="bullet"/>
+      <w:lvlText w:val=""/>
+      <w:lvlJc w:val="left"/>
+      <w:pPr>
+        <w:tabs>
+          <w:tab w:val="num" w:pos="2160"/>
+        </w:tabs>
+        <w:ind w:left="2160" w:hanging="360"/>
+      </w:pPr>
+      <w:rPr>
+        <w:rFonts w:ascii="Wingdings" w:hAnsi="Wingdings" w:hint="default"/>
+        <w:sz w:val="20"/>
+      </w:rPr>
+    </w:lvl>
+    <w:lvl w:ilvl="3" w:tentative="1">
+      <w:start w:val="1"/>
+      <w:numFmt w:val="bullet"/>
+      <w:lvlText w:val=""/>
+      <w:lvlJc w:val="left"/>
+      <w:pPr>
+        <w:tabs>
+          <w:tab w:val="num" w:pos="2880"/>
+        </w:tabs>
+        <w:ind w:left="2880" w:hanging="360"/>
+      </w:pPr>
+      <w:rPr>
+        <w:rFonts w:ascii="Wingdings" w:hAnsi="Wingdings" w:hint="default"/>
+        <w:sz w:val="20"/>
+      </w:rPr>
+    </w:lvl>
+    <w:lvl w:ilvl="4" w:tentative="1">
+      <w:start w:val="1"/>
+      <w:numFmt w:val="bullet"/>
+      <w:lvlText w:val=""/>
+      <w:lvlJc w:val="left"/>
+      <w:pPr>
+        <w:tabs>
+          <w:tab w:val="num" w:pos="3600"/>
+        </w:tabs>
+        <w:ind w:left="3600" w:hanging="360"/>
+      </w:pPr>
+      <w:rPr>
+        <w:rFonts w:ascii="Wingdings" w:hAnsi="Wingdings" w:hint="default"/>
+        <w:sz w:val="20"/>
+      </w:rPr>
+    </w:lvl>
+    <w:lvl w:ilvl="5" w:tentative="1">
+      <w:start w:val="1"/>
+      <w:numFmt w:val="bullet"/>
+      <w:lvlText w:val=""/>
+      <w:lvlJc w:val="left"/>
+      <w:pPr>
+        <w:tabs>
+          <w:tab w:val="num" w:pos="4320"/>
+        </w:tabs>
+        <w:ind w:left="4320" w:hanging="360"/>
+      </w:pPr>
+      <w:rPr>
+        <w:rFonts w:ascii="Wingdings" w:hAnsi="Wingdings" w:hint="default"/>
+        <w:sz w:val="20"/>
+      </w:rPr>
+    </w:lvl>
+    <w:lvl w:ilvl="6" w:tentative="1">
+      <w:start w:val="1"/>
+      <w:numFmt w:val="bullet"/>
+      <w:lvlText w:val=""/>
+      <w:lvlJc w:val="left"/>
+      <w:pPr>
+        <w:tabs>
+          <w:tab w:val="num" w:pos="5040"/>
+        </w:tabs>
+        <w:ind w:left="5040" w:hanging="360"/>
+      </w:pPr>
+      <w:rPr>
+        <w:rFonts w:ascii="Wingdings" w:hAnsi="Wingdings" w:hint="default"/>
+        <w:sz w:val="20"/>
+      </w:rPr>
+    </w:lvl>
+    <w:lvl w:ilvl="7" w:tentative="1">
+      <w:start w:val="1"/>
+      <w:numFmt w:val="bullet"/>
+      <w:lvlText w:val=""/>
+      <w:lvlJc w:val="left"/>
+      <w:pPr>
+        <w:tabs>
+          <w:tab w:val="num" w:pos="5760"/>
+        </w:tabs>
+        <w:ind w:left="5760" w:hanging="360"/>
+      </w:pPr>
+      <w:rPr>
+        <w:rFonts w:ascii="Wingdings" w:hAnsi="Wingdings" w:hint="default"/>
+        <w:sz w:val="20"/>
+      </w:rPr>
+    </w:lvl>
+    <w:lvl w:ilvl="8" w:tentative="1">
+      <w:start w:val="1"/>
+      <w:numFmt w:val="bullet"/>
+      <w:lvlText w:val=""/>
+      <w:lvlJc w:val="left"/>
+      <w:pPr>
+        <w:tabs>
+          <w:tab w:val="num" w:pos="6480"/>
+        </w:tabs>
+        <w:ind w:left="6480" w:hanging="360"/>
+      </w:pPr>
+      <w:rPr>
+        <w:rFonts w:ascii="Wingdings" w:hAnsi="Wingdings" w:hint="default"/>
+        <w:sz w:val="20"/>
+      </w:rPr>
+    </w:lvl>
+  </w:abstractNum>
+  <w:num w:numId="1" w16cid:durableId="1528906606">
+    <w:abstractNumId w:val="1"/>
+  </w:num>
+  <w:num w:numId="2" w16cid:durableId="1700811785">
+    <w:abstractNumId w:val="2"/>
+  </w:num>
+  <w:num w:numId="3" w16cid:durableId="900823748">
+    <w:abstractNumId w:val="0"/>
+  </w:num>
+</w:numbering>
 </file>
 
 <file path=word/styles.xml><?xml version="1.0" encoding="utf-8"?>
@@ -1197,7 +4207,7 @@
     <w:link w:val="Heading1Char"/>
     <w:uiPriority w:val="9"/>
     <w:qFormat/>
-    <w:rsid w:val="007C2520"/>
+    <w:rsid w:val="00B866D4"/>
     <w:pPr>
       <w:keepNext/>
       <w:keepLines/>
@@ -1207,7 +4217,7 @@
     <w:rPr>
       <w:rFonts w:ascii="Arial" w:eastAsiaTheme="majorEastAsia" w:hAnsi="Arial" w:cstheme="majorBidi"/>
       <w:b/>
-      <w:color w:val="ED7D31" w:themeColor="accent2"/>
+      <w:color w:val="0070C0"/>
       <w:sz w:val="40"/>
       <w:szCs w:val="36"/>
     </w:rPr>
@@ -1218,10 +4228,9 @@
     <w:next w:val="Normal"/>
     <w:link w:val="Heading2Char"/>
     <w:uiPriority w:val="9"/>
-    <w:semiHidden/>
     <w:unhideWhenUsed/>
     <w:qFormat/>
-    <w:rsid w:val="0081319A"/>
+    <w:rsid w:val="00FD2C85"/>
     <w:pPr>
       <w:keepNext/>
       <w:keepLines/>
@@ -1230,7 +4239,8 @@
     </w:pPr>
     <w:rPr>
       <w:rFonts w:asciiTheme="majorHAnsi" w:eastAsiaTheme="majorEastAsia" w:hAnsiTheme="majorHAnsi" w:cstheme="majorBidi"/>
-      <w:color w:val="2F5496" w:themeColor="accent1" w:themeShade="BF"/>
+      <w:b/>
+      <w:color w:val="002060"/>
       <w:sz w:val="32"/>
       <w:szCs w:val="29"/>
     </w:rPr>
@@ -1241,7 +4251,6 @@
     <w:next w:val="Normal"/>
     <w:link w:val="Heading3Char"/>
     <w:uiPriority w:val="9"/>
-    <w:semiHidden/>
     <w:unhideWhenUsed/>
     <w:qFormat/>
     <w:rsid w:val="0081319A"/>
@@ -1420,11 +4429,11 @@
     <w:basedOn w:val="DefaultParagraphFont"/>
     <w:link w:val="Heading1"/>
     <w:uiPriority w:val="9"/>
-    <w:rsid w:val="007C2520"/>
+    <w:rsid w:val="00B866D4"/>
     <w:rPr>
       <w:rFonts w:ascii="Arial" w:eastAsiaTheme="majorEastAsia" w:hAnsi="Arial" w:cstheme="majorBidi"/>
       <w:b/>
-      <w:color w:val="ED7D31" w:themeColor="accent2"/>
+      <w:color w:val="0070C0"/>
       <w:sz w:val="40"/>
       <w:szCs w:val="36"/>
     </w:rPr>
@@ -1434,11 +4443,11 @@
     <w:basedOn w:val="DefaultParagraphFont"/>
     <w:link w:val="Heading2"/>
     <w:uiPriority w:val="9"/>
-    <w:semiHidden/>
-    <w:rsid w:val="0081319A"/>
+    <w:rsid w:val="00FD2C85"/>
     <w:rPr>
       <w:rFonts w:asciiTheme="majorHAnsi" w:eastAsiaTheme="majorEastAsia" w:hAnsiTheme="majorHAnsi" w:cstheme="majorBidi"/>
-      <w:color w:val="2F5496" w:themeColor="accent1" w:themeShade="BF"/>
+      <w:b/>
+      <w:color w:val="002060"/>
       <w:sz w:val="32"/>
       <w:szCs w:val="29"/>
     </w:rPr>
@@ -1448,7 +4457,6 @@
     <w:basedOn w:val="DefaultParagraphFont"/>
     <w:link w:val="Heading3"/>
     <w:uiPriority w:val="9"/>
-    <w:semiHidden/>
     <w:rsid w:val="0081319A"/>
     <w:rPr>
       <w:rFonts w:eastAsiaTheme="majorEastAsia" w:cstheme="majorBidi"/>
@@ -1705,6 +4713,167 @@
       <w:smallCaps/>
       <w:color w:val="2F5496" w:themeColor="accent1" w:themeShade="BF"/>
       <w:spacing w:val="5"/>
+    </w:rPr>
+  </w:style>
+  <w:style w:type="character" w:styleId="HTMLCode">
+    <w:name w:val="HTML Code"/>
+    <w:basedOn w:val="DefaultParagraphFont"/>
+    <w:uiPriority w:val="99"/>
+    <w:semiHidden/>
+    <w:unhideWhenUsed/>
+    <w:rsid w:val="00A13F2C"/>
+    <w:rPr>
+      <w:rFonts w:ascii="Courier New" w:eastAsia="Times New Roman" w:hAnsi="Courier New" w:cs="Courier New"/>
+      <w:sz w:val="20"/>
+      <w:szCs w:val="20"/>
+    </w:rPr>
+  </w:style>
+  <w:style w:type="paragraph" w:styleId="NormalWeb">
+    <w:name w:val="Normal (Web)"/>
+    <w:basedOn w:val="Normal"/>
+    <w:uiPriority w:val="99"/>
+    <w:semiHidden/>
+    <w:unhideWhenUsed/>
+    <w:rsid w:val="00A13F2C"/>
+    <w:pPr>
+      <w:spacing w:before="100" w:beforeAutospacing="1" w:after="100" w:afterAutospacing="1" w:line="240" w:lineRule="auto"/>
+    </w:pPr>
+    <w:rPr>
+      <w:rFonts w:ascii="Times New Roman" w:eastAsia="Times New Roman" w:hAnsi="Times New Roman" w:cs="Times New Roman"/>
+      <w:kern w:val="0"/>
+      <w:sz w:val="24"/>
+      <w:szCs w:val="24"/>
+      <w14:ligatures w14:val="none"/>
+    </w:rPr>
+  </w:style>
+  <w:style w:type="character" w:styleId="Strong">
+    <w:name w:val="Strong"/>
+    <w:basedOn w:val="DefaultParagraphFont"/>
+    <w:uiPriority w:val="22"/>
+    <w:qFormat/>
+    <w:rsid w:val="00A13F2C"/>
+    <w:rPr>
+      <w:b/>
+      <w:bCs/>
+    </w:rPr>
+  </w:style>
+  <w:style w:type="paragraph" w:styleId="HTMLPreformatted">
+    <w:name w:val="HTML Preformatted"/>
+    <w:basedOn w:val="Normal"/>
+    <w:link w:val="HTMLPreformattedChar"/>
+    <w:uiPriority w:val="99"/>
+    <w:semiHidden/>
+    <w:unhideWhenUsed/>
+    <w:rsid w:val="00A13F2C"/>
+    <w:pPr>
+      <w:tabs>
+        <w:tab w:val="left" w:pos="916"/>
+        <w:tab w:val="left" w:pos="1832"/>
+        <w:tab w:val="left" w:pos="2748"/>
+        <w:tab w:val="left" w:pos="3664"/>
+        <w:tab w:val="left" w:pos="4580"/>
+        <w:tab w:val="left" w:pos="5496"/>
+        <w:tab w:val="left" w:pos="6412"/>
+        <w:tab w:val="left" w:pos="7328"/>
+        <w:tab w:val="left" w:pos="8244"/>
+        <w:tab w:val="left" w:pos="9160"/>
+        <w:tab w:val="left" w:pos="10076"/>
+        <w:tab w:val="left" w:pos="10992"/>
+        <w:tab w:val="left" w:pos="11908"/>
+        <w:tab w:val="left" w:pos="12824"/>
+        <w:tab w:val="left" w:pos="13740"/>
+        <w:tab w:val="left" w:pos="14656"/>
+      </w:tabs>
+      <w:spacing w:after="0" w:line="240" w:lineRule="auto"/>
+    </w:pPr>
+    <w:rPr>
+      <w:rFonts w:ascii="Courier New" w:eastAsia="Times New Roman" w:hAnsi="Courier New" w:cs="Courier New"/>
+      <w:kern w:val="0"/>
+      <w:sz w:val="20"/>
+      <w:szCs w:val="20"/>
+      <w14:ligatures w14:val="none"/>
+    </w:rPr>
+  </w:style>
+  <w:style w:type="character" w:customStyle="1" w:styleId="HTMLPreformattedChar">
+    <w:name w:val="HTML Preformatted Char"/>
+    <w:basedOn w:val="DefaultParagraphFont"/>
+    <w:link w:val="HTMLPreformatted"/>
+    <w:uiPriority w:val="99"/>
+    <w:semiHidden/>
+    <w:rsid w:val="00A13F2C"/>
+    <w:rPr>
+      <w:rFonts w:ascii="Courier New" w:eastAsia="Times New Roman" w:hAnsi="Courier New" w:cs="Courier New"/>
+      <w:kern w:val="0"/>
+      <w:sz w:val="20"/>
+      <w:szCs w:val="20"/>
+      <w14:ligatures w14:val="none"/>
+    </w:rPr>
+  </w:style>
+  <w:style w:type="character" w:customStyle="1" w:styleId="hljs-keyword">
+    <w:name w:val="hljs-keyword"/>
+    <w:basedOn w:val="DefaultParagraphFont"/>
+    <w:rsid w:val="00A13F2C"/>
+  </w:style>
+  <w:style w:type="character" w:customStyle="1" w:styleId="hljs-number">
+    <w:name w:val="hljs-number"/>
+    <w:basedOn w:val="DefaultParagraphFont"/>
+    <w:rsid w:val="00A13F2C"/>
+  </w:style>
+  <w:style w:type="character" w:customStyle="1" w:styleId="hljs-operator">
+    <w:name w:val="hljs-operator"/>
+    <w:basedOn w:val="DefaultParagraphFont"/>
+    <w:rsid w:val="00A13F2C"/>
+  </w:style>
+  <w:style w:type="paragraph" w:styleId="Header">
+    <w:name w:val="header"/>
+    <w:basedOn w:val="Normal"/>
+    <w:link w:val="HeaderChar"/>
+    <w:uiPriority w:val="99"/>
+    <w:unhideWhenUsed/>
+    <w:rsid w:val="00A13F2C"/>
+    <w:pPr>
+      <w:tabs>
+        <w:tab w:val="center" w:pos="4680"/>
+        <w:tab w:val="right" w:pos="9360"/>
+      </w:tabs>
+      <w:spacing w:after="0" w:line="240" w:lineRule="auto"/>
+    </w:pPr>
+  </w:style>
+  <w:style w:type="character" w:customStyle="1" w:styleId="HeaderChar">
+    <w:name w:val="Header Char"/>
+    <w:basedOn w:val="DefaultParagraphFont"/>
+    <w:link w:val="Header"/>
+    <w:uiPriority w:val="99"/>
+    <w:rsid w:val="00A13F2C"/>
+    <w:rPr>
+      <w:rFonts w:cs="Mangal"/>
+      <w:sz w:val="28"/>
+    </w:rPr>
+  </w:style>
+  <w:style w:type="paragraph" w:styleId="Footer">
+    <w:name w:val="footer"/>
+    <w:basedOn w:val="Normal"/>
+    <w:link w:val="FooterChar"/>
+    <w:uiPriority w:val="99"/>
+    <w:unhideWhenUsed/>
+    <w:rsid w:val="00A13F2C"/>
+    <w:pPr>
+      <w:tabs>
+        <w:tab w:val="center" w:pos="4680"/>
+        <w:tab w:val="right" w:pos="9360"/>
+      </w:tabs>
+      <w:spacing w:after="0" w:line="240" w:lineRule="auto"/>
+    </w:pPr>
+  </w:style>
+  <w:style w:type="character" w:customStyle="1" w:styleId="FooterChar">
+    <w:name w:val="Footer Char"/>
+    <w:basedOn w:val="DefaultParagraphFont"/>
+    <w:link w:val="Footer"/>
+    <w:uiPriority w:val="99"/>
+    <w:rsid w:val="00A13F2C"/>
+    <w:rPr>
+      <w:rFonts w:cs="Mangal"/>
+      <w:sz w:val="28"/>
     </w:rPr>
   </w:style>
 </w:styles>

</xml_diff>